<commit_message>
- removed unnecessary info from abbreviations - removed change history table - added chapter titles
</commit_message>
<xml_diff>
--- a/Documents/Final Thesis Report.docx
+++ b/Documents/Final Thesis Report.docx
@@ -1488,33 +1488,14 @@
             <w:pPr>
               <w:spacing w:line="240" w:lineRule="auto"/>
               <w:rPr>
-                <w:rFonts w:ascii="Symbol" w:hAnsi="Symbol"/>
                 <w:color w:val="000000"/>
               </w:rPr>
             </w:pPr>
-            <w:proofErr w:type="spellStart"/>
             <w:r>
               <w:rPr>
-                <w:rFonts w:ascii="Calibri" w:hAnsi="Calibri"/>
                 <w:color w:val="000000"/>
               </w:rPr>
-              <w:t>g</w:t>
-            </w:r>
-            <w:r>
-              <w:rPr>
-                <w:rFonts w:ascii="Calibri" w:hAnsi="Calibri"/>
-                <w:color w:val="000000"/>
-                <w:vertAlign w:val="subscript"/>
-              </w:rPr>
-              <w:t>e</w:t>
-            </w:r>
-            <w:proofErr w:type="spellEnd"/>
-            <w:r>
-              <w:rPr>
-                <w:rFonts w:ascii="Symbol" w:hAnsi="Symbol"/>
-                <w:color w:val="000000"/>
-              </w:rPr>
-              <w:t></w:t>
+              <w:t>SM</w:t>
             </w:r>
           </w:p>
         </w:tc>
@@ -1536,16 +1517,14 @@
             <w:pPr>
               <w:spacing w:line="240" w:lineRule="auto"/>
               <w:rPr>
-                <w:rFonts w:ascii="Calibri" w:hAnsi="Calibri"/>
                 <w:color w:val="000000"/>
               </w:rPr>
             </w:pPr>
             <w:r>
               <w:rPr>
-                <w:rFonts w:ascii="Calibri" w:hAnsi="Calibri"/>
                 <w:color w:val="000000"/>
               </w:rPr>
-              <w:t>Equivalent airgap, mm</w:t>
+              <w:t>Stepper Motor</w:t>
             </w:r>
           </w:p>
         </w:tc>
@@ -1576,13 +1555,6 @@
                 <w:color w:val="000000"/>
               </w:rPr>
             </w:pPr>
-            <w:r>
-              <w:rPr>
-                <w:rFonts w:ascii="Calibri" w:hAnsi="Calibri"/>
-                <w:color w:val="000000"/>
-              </w:rPr>
-              <w:t xml:space="preserve">g </w:t>
-            </w:r>
           </w:p>
         </w:tc>
         <w:tc>
@@ -1607,13 +1579,6 @@
                 <w:color w:val="000000"/>
               </w:rPr>
             </w:pPr>
-            <w:r>
-              <w:rPr>
-                <w:rFonts w:ascii="Calibri" w:hAnsi="Calibri"/>
-                <w:color w:val="000000"/>
-              </w:rPr>
-              <w:t>Airgap, mm</w:t>
-            </w:r>
           </w:p>
         </w:tc>
       </w:tr>
@@ -1644,14 +1609,6 @@
                 <w:color w:val="000000"/>
               </w:rPr>
             </w:pPr>
-            <w:r>
-              <w:rPr>
-                <w:i/>
-                <w:iCs/>
-                <w:color w:val="000000"/>
-              </w:rPr>
-              <w:t>J</w:t>
-            </w:r>
           </w:p>
         </w:tc>
         <w:tc>
@@ -1681,7 +1638,7 @@
                 <w:rFonts w:ascii="Calibri" w:hAnsi="Calibri"/>
                 <w:color w:val="000000"/>
               </w:rPr>
-              <w:t xml:space="preserve"> Current Density, amps/metre</w:t>
+              <w:t xml:space="preserve"> </w:t>
             </w:r>
           </w:p>
         </w:tc>
@@ -1714,34 +1671,6 @@
                 <w:color w:val="000000"/>
               </w:rPr>
             </w:pPr>
-            <w:r>
-              <w:rPr>
-                <w:rFonts w:ascii="Calibri" w:hAnsi="Calibri"/>
-                <w:i/>
-                <w:iCs/>
-                <w:color w:val="000000"/>
-              </w:rPr>
-              <w:t>L</w:t>
-            </w:r>
-            <w:r>
-              <w:rPr>
-                <w:rFonts w:ascii="Symbol" w:hAnsi="Symbol"/>
-                <w:i/>
-                <w:iCs/>
-                <w:color w:val="000000"/>
-                <w:vertAlign w:val="subscript"/>
-              </w:rPr>
-              <w:t></w:t>
-            </w:r>
-            <w:r>
-              <w:rPr>
-                <w:rFonts w:ascii="Symbol" w:hAnsi="Symbol"/>
-                <w:i/>
-                <w:iCs/>
-                <w:color w:val="000000"/>
-              </w:rPr>
-              <w:t></w:t>
-            </w:r>
           </w:p>
         </w:tc>
         <w:tc>
@@ -1766,13 +1695,6 @@
                 <w:color w:val="000000"/>
               </w:rPr>
             </w:pPr>
-            <w:r>
-              <w:rPr>
-                <w:rFonts w:ascii="Calibri" w:hAnsi="Calibri"/>
-                <w:color w:val="000000"/>
-              </w:rPr>
-              <w:t>Rotor stack length, mm</w:t>
-            </w:r>
           </w:p>
         </w:tc>
       </w:tr>
@@ -1804,35 +1726,6 @@
                 <w:color w:val="000000"/>
               </w:rPr>
             </w:pPr>
-            <w:r>
-              <w:rPr>
-                <w:rFonts w:ascii="Symbol" w:hAnsi="Symbol"/>
-                <w:i/>
-                <w:iCs/>
-                <w:color w:val="000000"/>
-              </w:rPr>
-              <w:t></w:t>
-            </w:r>
-            <w:r>
-              <w:rPr>
-                <w:rFonts w:ascii="Symbol" w:hAnsi="Symbol"/>
-                <w:i/>
-                <w:iCs/>
-                <w:color w:val="000000"/>
-                <w:vertAlign w:val="subscript"/>
-              </w:rPr>
-              <w:t></w:t>
-            </w:r>
-            <w:r>
-              <w:rPr>
-                <w:rFonts w:ascii="Symbol" w:hAnsi="Symbol"/>
-                <w:i/>
-                <w:iCs/>
-                <w:color w:val="000000"/>
-                <w:vertAlign w:val="subscript"/>
-              </w:rPr>
-              <w:t></w:t>
-            </w:r>
           </w:p>
         </w:tc>
         <w:tc>
@@ -1857,13 +1750,6 @@
                 <w:color w:val="000000"/>
               </w:rPr>
             </w:pPr>
-            <w:r>
-              <w:rPr>
-                <w:rFonts w:ascii="Calibri" w:hAnsi="Calibri"/>
-                <w:color w:val="000000"/>
-              </w:rPr>
-              <w:t>Pole Arc angle, radians</w:t>
-            </w:r>
           </w:p>
         </w:tc>
       </w:tr>
@@ -1895,34 +1781,6 @@
                 <w:color w:val="000000"/>
               </w:rPr>
             </w:pPr>
-            <w:r>
-              <w:rPr>
-                <w:rFonts w:ascii="Symbol" w:hAnsi="Symbol"/>
-                <w:i/>
-                <w:iCs/>
-                <w:color w:val="000000"/>
-              </w:rPr>
-              <w:t></w:t>
-            </w:r>
-            <w:r>
-              <w:rPr>
-                <w:rFonts w:ascii="Symbol" w:hAnsi="Symbol"/>
-                <w:i/>
-                <w:iCs/>
-                <w:color w:val="000000"/>
-                <w:vertAlign w:val="subscript"/>
-              </w:rPr>
-              <w:t></w:t>
-            </w:r>
-            <w:r>
-              <w:rPr>
-                <w:rFonts w:ascii="Symbol" w:hAnsi="Symbol"/>
-                <w:i/>
-                <w:iCs/>
-                <w:color w:val="000000"/>
-              </w:rPr>
-              <w:t></w:t>
-            </w:r>
           </w:p>
         </w:tc>
         <w:tc>
@@ -1947,13 +1805,6 @@
                 <w:color w:val="000000"/>
               </w:rPr>
             </w:pPr>
-            <w:r>
-              <w:rPr>
-                <w:rFonts w:ascii="Calibri" w:hAnsi="Calibri"/>
-                <w:color w:val="000000"/>
-              </w:rPr>
-              <w:t>Mechanical angle, radians</w:t>
-            </w:r>
           </w:p>
         </w:tc>
       </w:tr>
@@ -1985,62 +1836,6 @@
                 <w:color w:val="000000"/>
               </w:rPr>
             </w:pPr>
-            <w:r>
-              <w:rPr>
-                <w:rFonts w:ascii="Symbol" w:hAnsi="Symbol"/>
-                <w:i/>
-                <w:iCs/>
-                <w:color w:val="000000"/>
-              </w:rPr>
-              <w:t></w:t>
-            </w:r>
-            <w:r>
-              <w:rPr>
-                <w:rFonts w:ascii="Symbol" w:hAnsi="Symbol"/>
-                <w:i/>
-                <w:iCs/>
-                <w:color w:val="000000"/>
-              </w:rPr>
-              <w:t></w:t>
-            </w:r>
-            <w:r>
-              <w:rPr>
-                <w:rFonts w:ascii="Symbol" w:hAnsi="Symbol"/>
-                <w:i/>
-                <w:iCs/>
-                <w:color w:val="000000"/>
-              </w:rPr>
-              <w:t></w:t>
-            </w:r>
-            <w:r>
-              <w:rPr>
-                <w:rFonts w:ascii="Symbol" w:hAnsi="Symbol"/>
-                <w:i/>
-                <w:iCs/>
-                <w:color w:val="000000"/>
-              </w:rPr>
-              <w:t></w:t>
-            </w:r>
-            <w:r>
-              <w:rPr>
-                <w:rFonts w:ascii="Symbol" w:hAnsi="Symbol"/>
-                <w:i/>
-                <w:iCs/>
-                <w:color w:val="000000"/>
-                <w:vertAlign w:val="subscript"/>
-              </w:rPr>
-              <w:t></w:t>
-            </w:r>
-            <w:r>
-              <w:rPr>
-                <w:rFonts w:ascii="Symbol" w:hAnsi="Symbol"/>
-                <w:i/>
-                <w:iCs/>
-                <w:color w:val="000000"/>
-                <w:vertAlign w:val="subscript"/>
-              </w:rPr>
-              <w:t></w:t>
-            </w:r>
           </w:p>
         </w:tc>
         <w:tc>
@@ -2065,13 +1860,6 @@
                 <w:color w:val="000000"/>
               </w:rPr>
             </w:pPr>
-            <w:r>
-              <w:rPr>
-                <w:rFonts w:ascii="Calibri" w:hAnsi="Calibri"/>
-                <w:color w:val="000000"/>
-              </w:rPr>
-              <w:t>Electrical angle, radians</w:t>
-            </w:r>
           </w:p>
         </w:tc>
       </w:tr>
@@ -2101,28 +1889,6 @@
                 <w:color w:val="000000"/>
               </w:rPr>
             </w:pPr>
-            <w:r>
-              <w:rPr>
-                <w:rFonts w:ascii="Symbol" w:hAnsi="Symbol"/>
-                <w:color w:val="000000"/>
-              </w:rPr>
-              <w:t></w:t>
-            </w:r>
-            <w:r>
-              <w:rPr>
-                <w:rFonts w:ascii="Calibri" w:hAnsi="Calibri"/>
-                <w:color w:val="000000"/>
-                <w:vertAlign w:val="subscript"/>
-              </w:rPr>
-              <w:t>s</w:t>
-            </w:r>
-            <w:r>
-              <w:rPr>
-                <w:rFonts w:ascii="Symbol" w:hAnsi="Symbol"/>
-                <w:color w:val="000000"/>
-              </w:rPr>
-              <w:t></w:t>
-            </w:r>
           </w:p>
         </w:tc>
         <w:tc>
@@ -2147,13 +1913,6 @@
                 <w:color w:val="000000"/>
               </w:rPr>
             </w:pPr>
-            <w:r>
-              <w:rPr>
-                <w:rFonts w:ascii="Calibri" w:hAnsi="Calibri"/>
-                <w:color w:val="000000"/>
-              </w:rPr>
-              <w:t>Number of Slots per Pole Pair</w:t>
-            </w:r>
           </w:p>
         </w:tc>
       </w:tr>
@@ -2185,15 +1944,6 @@
                 <w:color w:val="000000"/>
               </w:rPr>
             </w:pPr>
-            <w:r>
-              <w:rPr>
-                <w:rFonts w:ascii="Calibri" w:hAnsi="Calibri"/>
-                <w:i/>
-                <w:iCs/>
-                <w:color w:val="000000"/>
-              </w:rPr>
-              <w:t xml:space="preserve">p </w:t>
-            </w:r>
           </w:p>
         </w:tc>
         <w:tc>
@@ -2218,13 +1968,6 @@
                 <w:color w:val="000000"/>
               </w:rPr>
             </w:pPr>
-            <w:r>
-              <w:rPr>
-                <w:rFonts w:ascii="Calibri" w:hAnsi="Calibri"/>
-                <w:color w:val="000000"/>
-              </w:rPr>
-              <w:t>Pole pairs</w:t>
-            </w:r>
           </w:p>
         </w:tc>
       </w:tr>
@@ -2254,13 +1997,6 @@
                 <w:color w:val="000000"/>
               </w:rPr>
             </w:pPr>
-            <w:r>
-              <w:rPr>
-                <w:rFonts w:ascii="Calibri" w:hAnsi="Calibri"/>
-                <w:color w:val="000000"/>
-              </w:rPr>
-              <w:t>R</w:t>
-            </w:r>
           </w:p>
         </w:tc>
         <w:tc>
@@ -2285,13 +2021,6 @@
                 <w:color w:val="000000"/>
               </w:rPr>
             </w:pPr>
-            <w:r>
-              <w:rPr>
-                <w:rFonts w:ascii="Calibri" w:hAnsi="Calibri"/>
-                <w:color w:val="000000"/>
-              </w:rPr>
-              <w:t>Stator radius, mm</w:t>
-            </w:r>
           </w:p>
         </w:tc>
       </w:tr>
@@ -2321,21 +2050,6 @@
                 <w:color w:val="000000"/>
               </w:rPr>
             </w:pPr>
-            <w:r>
-              <w:rPr>
-                <w:rFonts w:ascii="Symbol" w:hAnsi="Symbol"/>
-                <w:color w:val="000000"/>
-              </w:rPr>
-              <w:t></w:t>
-            </w:r>
-            <w:r>
-              <w:rPr>
-                <w:rFonts w:ascii="Calibri" w:hAnsi="Calibri"/>
-                <w:color w:val="000000"/>
-                <w:vertAlign w:val="subscript"/>
-              </w:rPr>
-              <w:t>l</w:t>
-            </w:r>
           </w:p>
         </w:tc>
         <w:tc>
@@ -2360,13 +2074,6 @@
                 <w:color w:val="000000"/>
               </w:rPr>
             </w:pPr>
-            <w:r>
-              <w:rPr>
-                <w:rFonts w:ascii="Calibri" w:hAnsi="Calibri"/>
-                <w:color w:val="000000"/>
-              </w:rPr>
-              <w:t>Leakage Reluctance, amps/weber/metre</w:t>
-            </w:r>
           </w:p>
         </w:tc>
       </w:tr>
@@ -2396,13 +2103,6 @@
                 <w:color w:val="000000"/>
               </w:rPr>
             </w:pPr>
-            <w:r>
-              <w:rPr>
-                <w:rFonts w:ascii="Symbol" w:hAnsi="Symbol"/>
-                <w:color w:val="000000"/>
-              </w:rPr>
-              <w:t></w:t>
-            </w:r>
           </w:p>
         </w:tc>
         <w:tc>
@@ -2427,13 +2127,6 @@
                 <w:color w:val="000000"/>
               </w:rPr>
             </w:pPr>
-            <w:r>
-              <w:rPr>
-                <w:rFonts w:ascii="Calibri" w:hAnsi="Calibri"/>
-                <w:color w:val="000000"/>
-              </w:rPr>
-              <w:t>Reluctance amps/weber</w:t>
-            </w:r>
           </w:p>
         </w:tc>
       </w:tr>
@@ -2463,28 +2156,6 @@
                 <w:color w:val="000000"/>
               </w:rPr>
             </w:pPr>
-            <w:r>
-              <w:rPr>
-                <w:rFonts w:ascii="Symbol" w:hAnsi="Symbol"/>
-                <w:color w:val="000000"/>
-              </w:rPr>
-              <w:t></w:t>
-            </w:r>
-            <w:r>
-              <w:rPr>
-                <w:rFonts w:ascii="Symbol" w:hAnsi="Symbol"/>
-                <w:color w:val="000000"/>
-                <w:vertAlign w:val="subscript"/>
-              </w:rPr>
-              <w:t></w:t>
-            </w:r>
-            <w:r>
-              <w:rPr>
-                <w:rFonts w:ascii="Symbol" w:hAnsi="Symbol"/>
-                <w:color w:val="000000"/>
-              </w:rPr>
-              <w:t></w:t>
-            </w:r>
           </w:p>
         </w:tc>
         <w:tc>
@@ -2509,49 +2180,6 @@
                 <w:color w:val="000000"/>
               </w:rPr>
             </w:pPr>
-            <w:r>
-              <w:rPr>
-                <w:rFonts w:ascii="Calibri" w:hAnsi="Calibri"/>
-                <w:color w:val="000000"/>
-              </w:rPr>
-              <w:t>Permeability constant, 4</w:t>
-            </w:r>
-            <w:r>
-              <w:rPr>
-                <w:rFonts w:ascii="Symbol" w:hAnsi="Symbol"/>
-                <w:color w:val="000000"/>
-              </w:rPr>
-              <w:t></w:t>
-            </w:r>
-            <w:r>
-              <w:rPr>
-                <w:rFonts w:ascii="Symbol" w:hAnsi="Symbol"/>
-                <w:color w:val="000000"/>
-              </w:rPr>
-              <w:t></w:t>
-            </w:r>
-            <w:r>
-              <w:rPr>
-                <w:rFonts w:ascii="Calibri" w:hAnsi="Calibri"/>
-                <w:color w:val="000000"/>
-              </w:rPr>
-              <w:t xml:space="preserve"> 10</w:t>
-            </w:r>
-            <w:r>
-              <w:rPr>
-                <w:rFonts w:ascii="Calibri" w:hAnsi="Calibri"/>
-                <w:color w:val="000000"/>
-                <w:vertAlign w:val="superscript"/>
-              </w:rPr>
-              <w:t>-7</w:t>
-            </w:r>
-            <w:r>
-              <w:rPr>
-                <w:rFonts w:ascii="Calibri" w:hAnsi="Calibri"/>
-                <w:color w:val="000000"/>
-              </w:rPr>
-              <w:t xml:space="preserve"> amps/metre</w:t>
-            </w:r>
           </w:p>
         </w:tc>
       </w:tr>
@@ -2569,779 +2197,31 @@
         </w:sectPr>
       </w:pPr>
     </w:p>
-    <w:tbl>
-      <w:tblPr>
-        <w:tblpPr w:leftFromText="180" w:rightFromText="180" w:vertAnchor="text" w:horzAnchor="margin" w:tblpY="927"/>
-        <w:tblW w:w="0" w:type="auto"/>
-        <w:tblBorders>
-          <w:top w:val="nil"/>
-          <w:left w:val="nil"/>
-          <w:bottom w:val="nil"/>
-          <w:right w:val="nil"/>
-        </w:tblBorders>
-        <w:tblLayout w:type="fixed"/>
-        <w:tblLook w:val="0000" w:firstRow="0" w:lastRow="0" w:firstColumn="0" w:lastColumn="0" w:noHBand="0" w:noVBand="0"/>
-      </w:tblPr>
-      <w:tblGrid>
-        <w:gridCol w:w="1270"/>
-        <w:gridCol w:w="5628"/>
-        <w:gridCol w:w="1313"/>
-      </w:tblGrid>
-      <w:tr>
-        <w:trPr>
-          <w:trHeight w:val="525"/>
-        </w:trPr>
-        <w:tc>
-          <w:tcPr>
-            <w:tcW w:w="1270" w:type="dxa"/>
-            <w:tcBorders>
-              <w:top w:val="single" w:sz="4" w:space="0" w:color="000000"/>
-              <w:left w:val="single" w:sz="4" w:space="0" w:color="000000"/>
-              <w:bottom w:val="single" w:sz="4" w:space="0" w:color="000000"/>
-              <w:right w:val="single" w:sz="4" w:space="0" w:color="000000"/>
-            </w:tcBorders>
-            <w:vAlign w:val="center"/>
-          </w:tcPr>
-          <w:p>
-            <w:pPr>
-              <w:pStyle w:val="Default"/>
-              <w:jc w:val="center"/>
-              <w:rPr>
-                <w:rFonts w:ascii="Times New Roman" w:hAnsi="Times New Roman" w:cs="Times New Roman"/>
-              </w:rPr>
-            </w:pPr>
-            <w:bookmarkStart w:id="15" w:name="_Toc518744841"/>
-            <w:bookmarkStart w:id="16" w:name="_Toc518744975"/>
-            <w:bookmarkStart w:id="17" w:name="_Toc366249236"/>
-            <w:bookmarkEnd w:id="15"/>
-            <w:bookmarkEnd w:id="16"/>
-            <w:r>
-              <w:rPr>
-                <w:rFonts w:ascii="Times New Roman" w:hAnsi="Times New Roman" w:cs="Times New Roman"/>
-              </w:rPr>
-              <w:lastRenderedPageBreak/>
-              <w:t xml:space="preserve">Section </w:t>
-            </w:r>
-          </w:p>
-        </w:tc>
-        <w:tc>
-          <w:tcPr>
-            <w:tcW w:w="5628" w:type="dxa"/>
-            <w:tcBorders>
-              <w:top w:val="single" w:sz="4" w:space="0" w:color="000000"/>
-              <w:left w:val="single" w:sz="4" w:space="0" w:color="000000"/>
-              <w:bottom w:val="single" w:sz="4" w:space="0" w:color="000000"/>
-              <w:right w:val="single" w:sz="4" w:space="0" w:color="000000"/>
-            </w:tcBorders>
-            <w:vAlign w:val="center"/>
-          </w:tcPr>
-          <w:p>
-            <w:pPr>
-              <w:pStyle w:val="Default"/>
-              <w:rPr>
-                <w:rFonts w:ascii="Times New Roman" w:hAnsi="Times New Roman" w:cs="Times New Roman"/>
-              </w:rPr>
-            </w:pPr>
-            <w:r>
-              <w:rPr>
-                <w:rFonts w:ascii="Times New Roman" w:hAnsi="Times New Roman" w:cs="Times New Roman"/>
-              </w:rPr>
-              <w:t xml:space="preserve">Statement of Changes </w:t>
-            </w:r>
-          </w:p>
-        </w:tc>
-        <w:tc>
-          <w:tcPr>
-            <w:tcW w:w="1313" w:type="dxa"/>
-            <w:tcBorders>
-              <w:top w:val="single" w:sz="4" w:space="0" w:color="000000"/>
-              <w:left w:val="single" w:sz="4" w:space="0" w:color="000000"/>
-              <w:bottom w:val="single" w:sz="4" w:space="0" w:color="000000"/>
-              <w:right w:val="single" w:sz="4" w:space="0" w:color="000000"/>
-            </w:tcBorders>
-            <w:vAlign w:val="center"/>
-          </w:tcPr>
-          <w:p>
-            <w:pPr>
-              <w:pStyle w:val="Default"/>
-              <w:jc w:val="center"/>
-              <w:rPr>
-                <w:rFonts w:ascii="Times New Roman" w:hAnsi="Times New Roman" w:cs="Times New Roman"/>
-              </w:rPr>
-            </w:pPr>
-            <w:r>
-              <w:rPr>
-                <w:rFonts w:ascii="Times New Roman" w:hAnsi="Times New Roman" w:cs="Times New Roman"/>
-              </w:rPr>
-              <w:t xml:space="preserve">Page Number </w:t>
-            </w:r>
-          </w:p>
-        </w:tc>
-      </w:tr>
-      <w:tr>
-        <w:trPr>
-          <w:trHeight w:val="517"/>
-        </w:trPr>
-        <w:tc>
-          <w:tcPr>
-            <w:tcW w:w="1270" w:type="dxa"/>
-            <w:tcBorders>
-              <w:top w:val="single" w:sz="4" w:space="0" w:color="000000"/>
-              <w:left w:val="single" w:sz="4" w:space="0" w:color="000000"/>
-              <w:bottom w:val="single" w:sz="4" w:space="0" w:color="000000"/>
-              <w:right w:val="single" w:sz="4" w:space="0" w:color="000000"/>
-            </w:tcBorders>
-            <w:vAlign w:val="center"/>
-          </w:tcPr>
-          <w:p>
-            <w:pPr>
-              <w:pStyle w:val="Default"/>
-              <w:jc w:val="center"/>
-              <w:rPr>
-                <w:rFonts w:ascii="Times New Roman" w:hAnsi="Times New Roman" w:cs="Times New Roman"/>
-              </w:rPr>
-            </w:pPr>
-          </w:p>
-        </w:tc>
-        <w:tc>
-          <w:tcPr>
-            <w:tcW w:w="5628" w:type="dxa"/>
-            <w:tcBorders>
-              <w:top w:val="single" w:sz="4" w:space="0" w:color="000000"/>
-              <w:left w:val="single" w:sz="4" w:space="0" w:color="000000"/>
-              <w:bottom w:val="single" w:sz="4" w:space="0" w:color="000000"/>
-              <w:right w:val="single" w:sz="4" w:space="0" w:color="000000"/>
-            </w:tcBorders>
-            <w:vAlign w:val="center"/>
-          </w:tcPr>
-          <w:p>
-            <w:pPr>
-              <w:pStyle w:val="Default"/>
-              <w:rPr>
-                <w:rFonts w:ascii="Times New Roman" w:hAnsi="Times New Roman" w:cs="Times New Roman"/>
-              </w:rPr>
-            </w:pPr>
-          </w:p>
-        </w:tc>
-        <w:tc>
-          <w:tcPr>
-            <w:tcW w:w="1313" w:type="dxa"/>
-            <w:tcBorders>
-              <w:top w:val="single" w:sz="4" w:space="0" w:color="000000"/>
-              <w:left w:val="single" w:sz="4" w:space="0" w:color="000000"/>
-              <w:bottom w:val="single" w:sz="4" w:space="0" w:color="000000"/>
-              <w:right w:val="single" w:sz="4" w:space="0" w:color="000000"/>
-            </w:tcBorders>
-            <w:vAlign w:val="center"/>
-          </w:tcPr>
-          <w:p>
-            <w:pPr>
-              <w:pStyle w:val="Default"/>
-              <w:jc w:val="center"/>
-              <w:rPr>
-                <w:rFonts w:ascii="Times New Roman" w:hAnsi="Times New Roman" w:cs="Times New Roman"/>
-              </w:rPr>
-            </w:pPr>
-          </w:p>
-        </w:tc>
-      </w:tr>
-      <w:tr>
-        <w:trPr>
-          <w:trHeight w:val="519"/>
-        </w:trPr>
-        <w:tc>
-          <w:tcPr>
-            <w:tcW w:w="1270" w:type="dxa"/>
-            <w:tcBorders>
-              <w:top w:val="single" w:sz="4" w:space="0" w:color="000000"/>
-              <w:left w:val="single" w:sz="4" w:space="0" w:color="000000"/>
-              <w:bottom w:val="single" w:sz="4" w:space="0" w:color="000000"/>
-              <w:right w:val="single" w:sz="4" w:space="0" w:color="000000"/>
-            </w:tcBorders>
-            <w:vAlign w:val="center"/>
-          </w:tcPr>
-          <w:p>
-            <w:pPr>
-              <w:pStyle w:val="Default"/>
-              <w:jc w:val="center"/>
-              <w:rPr>
-                <w:rFonts w:ascii="Times New Roman" w:hAnsi="Times New Roman" w:cs="Times New Roman"/>
-              </w:rPr>
-            </w:pPr>
-          </w:p>
-        </w:tc>
-        <w:tc>
-          <w:tcPr>
-            <w:tcW w:w="5628" w:type="dxa"/>
-            <w:tcBorders>
-              <w:top w:val="single" w:sz="4" w:space="0" w:color="000000"/>
-              <w:left w:val="single" w:sz="4" w:space="0" w:color="000000"/>
-              <w:bottom w:val="single" w:sz="4" w:space="0" w:color="000000"/>
-              <w:right w:val="single" w:sz="4" w:space="0" w:color="000000"/>
-            </w:tcBorders>
-            <w:vAlign w:val="center"/>
-          </w:tcPr>
-          <w:p>
-            <w:pPr>
-              <w:pStyle w:val="Default"/>
-              <w:rPr>
-                <w:rFonts w:ascii="Times New Roman" w:hAnsi="Times New Roman" w:cs="Times New Roman"/>
-              </w:rPr>
-            </w:pPr>
-          </w:p>
-        </w:tc>
-        <w:tc>
-          <w:tcPr>
-            <w:tcW w:w="1313" w:type="dxa"/>
-            <w:tcBorders>
-              <w:top w:val="single" w:sz="4" w:space="0" w:color="000000"/>
-              <w:left w:val="single" w:sz="4" w:space="0" w:color="000000"/>
-              <w:bottom w:val="single" w:sz="4" w:space="0" w:color="000000"/>
-              <w:right w:val="single" w:sz="4" w:space="0" w:color="000000"/>
-            </w:tcBorders>
-            <w:vAlign w:val="center"/>
-          </w:tcPr>
-          <w:p>
-            <w:pPr>
-              <w:pStyle w:val="Default"/>
-              <w:jc w:val="center"/>
-              <w:rPr>
-                <w:rFonts w:ascii="Times New Roman" w:hAnsi="Times New Roman" w:cs="Times New Roman"/>
-              </w:rPr>
-            </w:pPr>
-          </w:p>
-        </w:tc>
-      </w:tr>
-      <w:tr>
-        <w:trPr>
-          <w:trHeight w:val="550"/>
-        </w:trPr>
-        <w:tc>
-          <w:tcPr>
-            <w:tcW w:w="1270" w:type="dxa"/>
-            <w:tcBorders>
-              <w:top w:val="single" w:sz="4" w:space="0" w:color="000000"/>
-              <w:left w:val="single" w:sz="4" w:space="0" w:color="000000"/>
-              <w:bottom w:val="single" w:sz="4" w:space="0" w:color="000000"/>
-              <w:right w:val="single" w:sz="4" w:space="0" w:color="000000"/>
-            </w:tcBorders>
-            <w:vAlign w:val="center"/>
-          </w:tcPr>
-          <w:p>
-            <w:pPr>
-              <w:pStyle w:val="Default"/>
-              <w:jc w:val="center"/>
-              <w:rPr>
-                <w:rFonts w:ascii="Times New Roman" w:hAnsi="Times New Roman" w:cs="Times New Roman"/>
-                <w:color w:val="auto"/>
-              </w:rPr>
-            </w:pPr>
-          </w:p>
-        </w:tc>
-        <w:tc>
-          <w:tcPr>
-            <w:tcW w:w="5628" w:type="dxa"/>
-            <w:tcBorders>
-              <w:top w:val="single" w:sz="4" w:space="0" w:color="000000"/>
-              <w:left w:val="single" w:sz="4" w:space="0" w:color="000000"/>
-              <w:bottom w:val="single" w:sz="4" w:space="0" w:color="000000"/>
-              <w:right w:val="single" w:sz="4" w:space="0" w:color="000000"/>
-            </w:tcBorders>
-            <w:vAlign w:val="center"/>
-          </w:tcPr>
-          <w:p>
-            <w:pPr>
-              <w:pStyle w:val="Default"/>
-              <w:rPr>
-                <w:rFonts w:ascii="Times New Roman" w:hAnsi="Times New Roman" w:cs="Times New Roman"/>
-                <w:color w:val="auto"/>
-              </w:rPr>
-            </w:pPr>
-          </w:p>
-        </w:tc>
-        <w:tc>
-          <w:tcPr>
-            <w:tcW w:w="1313" w:type="dxa"/>
-            <w:tcBorders>
-              <w:top w:val="single" w:sz="4" w:space="0" w:color="000000"/>
-              <w:left w:val="single" w:sz="4" w:space="0" w:color="000000"/>
-              <w:bottom w:val="single" w:sz="4" w:space="0" w:color="000000"/>
-              <w:right w:val="single" w:sz="4" w:space="0" w:color="000000"/>
-            </w:tcBorders>
-            <w:vAlign w:val="center"/>
-          </w:tcPr>
-          <w:p>
-            <w:pPr>
-              <w:pStyle w:val="Default"/>
-              <w:jc w:val="center"/>
-              <w:rPr>
-                <w:rFonts w:ascii="Times New Roman" w:hAnsi="Times New Roman" w:cs="Times New Roman"/>
-                <w:color w:val="auto"/>
-              </w:rPr>
-            </w:pPr>
-          </w:p>
-        </w:tc>
-      </w:tr>
-      <w:tr>
-        <w:trPr>
-          <w:trHeight w:val="552"/>
-        </w:trPr>
-        <w:tc>
-          <w:tcPr>
-            <w:tcW w:w="1270" w:type="dxa"/>
-            <w:tcBorders>
-              <w:top w:val="single" w:sz="4" w:space="0" w:color="000000"/>
-              <w:left w:val="single" w:sz="4" w:space="0" w:color="000000"/>
-              <w:bottom w:val="single" w:sz="4" w:space="0" w:color="000000"/>
-              <w:right w:val="single" w:sz="4" w:space="0" w:color="000000"/>
-            </w:tcBorders>
-            <w:vAlign w:val="center"/>
-          </w:tcPr>
-          <w:p>
-            <w:pPr>
-              <w:pStyle w:val="Default"/>
-              <w:jc w:val="center"/>
-              <w:rPr>
-                <w:rFonts w:ascii="Times New Roman" w:hAnsi="Times New Roman" w:cs="Times New Roman"/>
-                <w:color w:val="auto"/>
-              </w:rPr>
-            </w:pPr>
-          </w:p>
-        </w:tc>
-        <w:tc>
-          <w:tcPr>
-            <w:tcW w:w="5628" w:type="dxa"/>
-            <w:tcBorders>
-              <w:top w:val="single" w:sz="4" w:space="0" w:color="000000"/>
-              <w:left w:val="single" w:sz="4" w:space="0" w:color="000000"/>
-              <w:bottom w:val="single" w:sz="4" w:space="0" w:color="000000"/>
-              <w:right w:val="single" w:sz="4" w:space="0" w:color="000000"/>
-            </w:tcBorders>
-            <w:vAlign w:val="center"/>
-          </w:tcPr>
-          <w:p>
-            <w:pPr>
-              <w:pStyle w:val="Default"/>
-              <w:rPr>
-                <w:rFonts w:ascii="Times New Roman" w:hAnsi="Times New Roman" w:cs="Times New Roman"/>
-                <w:color w:val="auto"/>
-              </w:rPr>
-            </w:pPr>
-          </w:p>
-        </w:tc>
-        <w:tc>
-          <w:tcPr>
-            <w:tcW w:w="1313" w:type="dxa"/>
-            <w:tcBorders>
-              <w:top w:val="single" w:sz="4" w:space="0" w:color="000000"/>
-              <w:left w:val="single" w:sz="4" w:space="0" w:color="000000"/>
-              <w:bottom w:val="single" w:sz="4" w:space="0" w:color="000000"/>
-              <w:right w:val="single" w:sz="4" w:space="0" w:color="000000"/>
-            </w:tcBorders>
-            <w:vAlign w:val="center"/>
-          </w:tcPr>
-          <w:p>
-            <w:pPr>
-              <w:pStyle w:val="Default"/>
-              <w:jc w:val="center"/>
-              <w:rPr>
-                <w:rFonts w:ascii="Times New Roman" w:hAnsi="Times New Roman" w:cs="Times New Roman"/>
-                <w:color w:val="auto"/>
-              </w:rPr>
-            </w:pPr>
-          </w:p>
-        </w:tc>
-      </w:tr>
-      <w:tr>
-        <w:trPr>
-          <w:trHeight w:val="550"/>
-        </w:trPr>
-        <w:tc>
-          <w:tcPr>
-            <w:tcW w:w="1270" w:type="dxa"/>
-            <w:tcBorders>
-              <w:top w:val="single" w:sz="4" w:space="0" w:color="000000"/>
-              <w:left w:val="single" w:sz="4" w:space="0" w:color="000000"/>
-              <w:bottom w:val="single" w:sz="4" w:space="0" w:color="000000"/>
-              <w:right w:val="single" w:sz="4" w:space="0" w:color="000000"/>
-            </w:tcBorders>
-            <w:vAlign w:val="center"/>
-          </w:tcPr>
-          <w:p>
-            <w:pPr>
-              <w:pStyle w:val="Default"/>
-              <w:jc w:val="center"/>
-              <w:rPr>
-                <w:rFonts w:ascii="Times New Roman" w:hAnsi="Times New Roman" w:cs="Times New Roman"/>
-                <w:color w:val="auto"/>
-              </w:rPr>
-            </w:pPr>
-          </w:p>
-        </w:tc>
-        <w:tc>
-          <w:tcPr>
-            <w:tcW w:w="5628" w:type="dxa"/>
-            <w:tcBorders>
-              <w:top w:val="single" w:sz="4" w:space="0" w:color="000000"/>
-              <w:left w:val="single" w:sz="4" w:space="0" w:color="000000"/>
-              <w:bottom w:val="single" w:sz="4" w:space="0" w:color="000000"/>
-              <w:right w:val="single" w:sz="4" w:space="0" w:color="000000"/>
-            </w:tcBorders>
-            <w:vAlign w:val="center"/>
-          </w:tcPr>
-          <w:p>
-            <w:pPr>
-              <w:pStyle w:val="Default"/>
-              <w:rPr>
-                <w:rFonts w:ascii="Times New Roman" w:hAnsi="Times New Roman" w:cs="Times New Roman"/>
-                <w:color w:val="auto"/>
-              </w:rPr>
-            </w:pPr>
-          </w:p>
-        </w:tc>
-        <w:tc>
-          <w:tcPr>
-            <w:tcW w:w="1313" w:type="dxa"/>
-            <w:tcBorders>
-              <w:top w:val="single" w:sz="4" w:space="0" w:color="000000"/>
-              <w:left w:val="single" w:sz="4" w:space="0" w:color="000000"/>
-              <w:bottom w:val="single" w:sz="4" w:space="0" w:color="000000"/>
-              <w:right w:val="single" w:sz="4" w:space="0" w:color="000000"/>
-            </w:tcBorders>
-            <w:vAlign w:val="center"/>
-          </w:tcPr>
-          <w:p>
-            <w:pPr>
-              <w:pStyle w:val="Default"/>
-              <w:jc w:val="center"/>
-              <w:rPr>
-                <w:rFonts w:ascii="Times New Roman" w:hAnsi="Times New Roman" w:cs="Times New Roman"/>
-                <w:color w:val="auto"/>
-              </w:rPr>
-            </w:pPr>
-          </w:p>
-        </w:tc>
-      </w:tr>
-      <w:tr>
-        <w:trPr>
-          <w:trHeight w:val="550"/>
-        </w:trPr>
-        <w:tc>
-          <w:tcPr>
-            <w:tcW w:w="1270" w:type="dxa"/>
-            <w:tcBorders>
-              <w:top w:val="single" w:sz="4" w:space="0" w:color="000000"/>
-              <w:left w:val="single" w:sz="4" w:space="0" w:color="000000"/>
-              <w:bottom w:val="single" w:sz="4" w:space="0" w:color="000000"/>
-              <w:right w:val="single" w:sz="4" w:space="0" w:color="000000"/>
-            </w:tcBorders>
-            <w:vAlign w:val="center"/>
-          </w:tcPr>
-          <w:p>
-            <w:pPr>
-              <w:pStyle w:val="Default"/>
-              <w:jc w:val="center"/>
-              <w:rPr>
-                <w:rFonts w:ascii="Times New Roman" w:hAnsi="Times New Roman" w:cs="Times New Roman"/>
-                <w:color w:val="auto"/>
-              </w:rPr>
-            </w:pPr>
-          </w:p>
-        </w:tc>
-        <w:tc>
-          <w:tcPr>
-            <w:tcW w:w="5628" w:type="dxa"/>
-            <w:tcBorders>
-              <w:top w:val="single" w:sz="4" w:space="0" w:color="000000"/>
-              <w:left w:val="single" w:sz="4" w:space="0" w:color="000000"/>
-              <w:bottom w:val="single" w:sz="4" w:space="0" w:color="000000"/>
-              <w:right w:val="single" w:sz="4" w:space="0" w:color="000000"/>
-            </w:tcBorders>
-            <w:vAlign w:val="center"/>
-          </w:tcPr>
-          <w:p>
-            <w:pPr>
-              <w:pStyle w:val="Default"/>
-              <w:rPr>
-                <w:rFonts w:ascii="Times New Roman" w:hAnsi="Times New Roman" w:cs="Times New Roman"/>
-                <w:color w:val="auto"/>
-              </w:rPr>
-            </w:pPr>
-          </w:p>
-        </w:tc>
-        <w:tc>
-          <w:tcPr>
-            <w:tcW w:w="1313" w:type="dxa"/>
-            <w:tcBorders>
-              <w:top w:val="single" w:sz="4" w:space="0" w:color="000000"/>
-              <w:left w:val="single" w:sz="4" w:space="0" w:color="000000"/>
-              <w:bottom w:val="single" w:sz="4" w:space="0" w:color="000000"/>
-              <w:right w:val="single" w:sz="4" w:space="0" w:color="000000"/>
-            </w:tcBorders>
-            <w:vAlign w:val="center"/>
-          </w:tcPr>
-          <w:p>
-            <w:pPr>
-              <w:pStyle w:val="Default"/>
-              <w:jc w:val="center"/>
-              <w:rPr>
-                <w:rFonts w:ascii="Times New Roman" w:hAnsi="Times New Roman" w:cs="Times New Roman"/>
-                <w:color w:val="auto"/>
-              </w:rPr>
-            </w:pPr>
-          </w:p>
-        </w:tc>
-      </w:tr>
-      <w:tr>
-        <w:trPr>
-          <w:trHeight w:val="550"/>
-        </w:trPr>
-        <w:tc>
-          <w:tcPr>
-            <w:tcW w:w="1270" w:type="dxa"/>
-            <w:tcBorders>
-              <w:top w:val="single" w:sz="4" w:space="0" w:color="000000"/>
-              <w:left w:val="single" w:sz="4" w:space="0" w:color="000000"/>
-              <w:bottom w:val="single" w:sz="4" w:space="0" w:color="000000"/>
-              <w:right w:val="single" w:sz="4" w:space="0" w:color="000000"/>
-            </w:tcBorders>
-            <w:vAlign w:val="center"/>
-          </w:tcPr>
-          <w:p>
-            <w:pPr>
-              <w:pStyle w:val="Default"/>
-              <w:jc w:val="center"/>
-              <w:rPr>
-                <w:rFonts w:ascii="Times New Roman" w:hAnsi="Times New Roman" w:cs="Times New Roman"/>
-                <w:color w:val="auto"/>
-              </w:rPr>
-            </w:pPr>
-          </w:p>
-        </w:tc>
-        <w:tc>
-          <w:tcPr>
-            <w:tcW w:w="5628" w:type="dxa"/>
-            <w:tcBorders>
-              <w:top w:val="single" w:sz="4" w:space="0" w:color="000000"/>
-              <w:left w:val="single" w:sz="4" w:space="0" w:color="000000"/>
-              <w:bottom w:val="single" w:sz="4" w:space="0" w:color="000000"/>
-              <w:right w:val="single" w:sz="4" w:space="0" w:color="000000"/>
-            </w:tcBorders>
-            <w:vAlign w:val="center"/>
-          </w:tcPr>
-          <w:p>
-            <w:pPr>
-              <w:pStyle w:val="Default"/>
-              <w:rPr>
-                <w:rFonts w:ascii="Times New Roman" w:hAnsi="Times New Roman" w:cs="Times New Roman"/>
-                <w:color w:val="auto"/>
-              </w:rPr>
-            </w:pPr>
-          </w:p>
-        </w:tc>
-        <w:tc>
-          <w:tcPr>
-            <w:tcW w:w="1313" w:type="dxa"/>
-            <w:tcBorders>
-              <w:top w:val="single" w:sz="4" w:space="0" w:color="000000"/>
-              <w:left w:val="single" w:sz="4" w:space="0" w:color="000000"/>
-              <w:bottom w:val="single" w:sz="4" w:space="0" w:color="000000"/>
-              <w:right w:val="single" w:sz="4" w:space="0" w:color="000000"/>
-            </w:tcBorders>
-            <w:vAlign w:val="center"/>
-          </w:tcPr>
-          <w:p>
-            <w:pPr>
-              <w:pStyle w:val="Default"/>
-              <w:jc w:val="center"/>
-              <w:rPr>
-                <w:rFonts w:ascii="Times New Roman" w:hAnsi="Times New Roman" w:cs="Times New Roman"/>
-                <w:color w:val="auto"/>
-              </w:rPr>
-            </w:pPr>
-          </w:p>
-        </w:tc>
-      </w:tr>
-      <w:tr>
-        <w:trPr>
-          <w:trHeight w:val="552"/>
-        </w:trPr>
-        <w:tc>
-          <w:tcPr>
-            <w:tcW w:w="1270" w:type="dxa"/>
-            <w:tcBorders>
-              <w:top w:val="single" w:sz="4" w:space="0" w:color="000000"/>
-              <w:left w:val="single" w:sz="4" w:space="0" w:color="000000"/>
-              <w:bottom w:val="single" w:sz="4" w:space="0" w:color="000000"/>
-              <w:right w:val="single" w:sz="4" w:space="0" w:color="000000"/>
-            </w:tcBorders>
-            <w:vAlign w:val="center"/>
-          </w:tcPr>
-          <w:p>
-            <w:pPr>
-              <w:pStyle w:val="Default"/>
-              <w:jc w:val="center"/>
-              <w:rPr>
-                <w:rFonts w:ascii="Times New Roman" w:hAnsi="Times New Roman" w:cs="Times New Roman"/>
-                <w:color w:val="auto"/>
-              </w:rPr>
-            </w:pPr>
-          </w:p>
-        </w:tc>
-        <w:tc>
-          <w:tcPr>
-            <w:tcW w:w="5628" w:type="dxa"/>
-            <w:tcBorders>
-              <w:top w:val="single" w:sz="4" w:space="0" w:color="000000"/>
-              <w:left w:val="single" w:sz="4" w:space="0" w:color="000000"/>
-              <w:bottom w:val="single" w:sz="4" w:space="0" w:color="000000"/>
-              <w:right w:val="single" w:sz="4" w:space="0" w:color="000000"/>
-            </w:tcBorders>
-            <w:vAlign w:val="center"/>
-          </w:tcPr>
-          <w:p>
-            <w:pPr>
-              <w:pStyle w:val="Default"/>
-              <w:rPr>
-                <w:rFonts w:ascii="Times New Roman" w:hAnsi="Times New Roman" w:cs="Times New Roman"/>
-                <w:color w:val="auto"/>
-              </w:rPr>
-            </w:pPr>
-          </w:p>
-        </w:tc>
-        <w:tc>
-          <w:tcPr>
-            <w:tcW w:w="1313" w:type="dxa"/>
-            <w:tcBorders>
-              <w:top w:val="single" w:sz="4" w:space="0" w:color="000000"/>
-              <w:left w:val="single" w:sz="4" w:space="0" w:color="000000"/>
-              <w:bottom w:val="single" w:sz="4" w:space="0" w:color="000000"/>
-              <w:right w:val="single" w:sz="4" w:space="0" w:color="000000"/>
-            </w:tcBorders>
-            <w:vAlign w:val="center"/>
-          </w:tcPr>
-          <w:p>
-            <w:pPr>
-              <w:pStyle w:val="Default"/>
-              <w:jc w:val="center"/>
-              <w:rPr>
-                <w:rFonts w:ascii="Times New Roman" w:hAnsi="Times New Roman" w:cs="Times New Roman"/>
-                <w:color w:val="auto"/>
-              </w:rPr>
-            </w:pPr>
-          </w:p>
-        </w:tc>
-      </w:tr>
-      <w:tr>
-        <w:trPr>
-          <w:trHeight w:val="550"/>
-        </w:trPr>
-        <w:tc>
-          <w:tcPr>
-            <w:tcW w:w="1270" w:type="dxa"/>
-            <w:tcBorders>
-              <w:top w:val="single" w:sz="4" w:space="0" w:color="000000"/>
-              <w:left w:val="single" w:sz="4" w:space="0" w:color="000000"/>
-              <w:bottom w:val="single" w:sz="4" w:space="0" w:color="000000"/>
-              <w:right w:val="single" w:sz="4" w:space="0" w:color="000000"/>
-            </w:tcBorders>
-            <w:vAlign w:val="center"/>
-          </w:tcPr>
-          <w:p>
-            <w:pPr>
-              <w:pStyle w:val="Default"/>
-              <w:jc w:val="center"/>
-              <w:rPr>
-                <w:rFonts w:ascii="Times New Roman" w:hAnsi="Times New Roman" w:cs="Times New Roman"/>
-                <w:color w:val="auto"/>
-              </w:rPr>
-            </w:pPr>
-          </w:p>
-        </w:tc>
-        <w:tc>
-          <w:tcPr>
-            <w:tcW w:w="5628" w:type="dxa"/>
-            <w:tcBorders>
-              <w:top w:val="single" w:sz="4" w:space="0" w:color="000000"/>
-              <w:left w:val="single" w:sz="4" w:space="0" w:color="000000"/>
-              <w:bottom w:val="single" w:sz="4" w:space="0" w:color="000000"/>
-              <w:right w:val="single" w:sz="4" w:space="0" w:color="000000"/>
-            </w:tcBorders>
-            <w:vAlign w:val="center"/>
-          </w:tcPr>
-          <w:p>
-            <w:pPr>
-              <w:pStyle w:val="Default"/>
-              <w:rPr>
-                <w:rFonts w:ascii="Times New Roman" w:hAnsi="Times New Roman" w:cs="Times New Roman"/>
-                <w:color w:val="auto"/>
-              </w:rPr>
-            </w:pPr>
-          </w:p>
-        </w:tc>
-        <w:tc>
-          <w:tcPr>
-            <w:tcW w:w="1313" w:type="dxa"/>
-            <w:tcBorders>
-              <w:top w:val="single" w:sz="4" w:space="0" w:color="000000"/>
-              <w:left w:val="single" w:sz="4" w:space="0" w:color="000000"/>
-              <w:bottom w:val="single" w:sz="4" w:space="0" w:color="000000"/>
-              <w:right w:val="single" w:sz="4" w:space="0" w:color="000000"/>
-            </w:tcBorders>
-            <w:vAlign w:val="center"/>
-          </w:tcPr>
-          <w:p>
-            <w:pPr>
-              <w:pStyle w:val="Default"/>
-              <w:jc w:val="center"/>
-              <w:rPr>
-                <w:rFonts w:ascii="Times New Roman" w:hAnsi="Times New Roman" w:cs="Times New Roman"/>
-                <w:color w:val="auto"/>
-              </w:rPr>
-            </w:pPr>
-          </w:p>
-        </w:tc>
-      </w:tr>
-    </w:tbl>
-    <w:p>
-      <w:pPr>
-        <w:pStyle w:val="PreliminaryHeader"/>
-      </w:pPr>
-      <w:r>
-        <w:t>List of Changes</w:t>
-      </w:r>
-      <w:r>
-        <w:br w:type="page"/>
-      </w:r>
-    </w:p>
     <w:p>
       <w:pPr>
         <w:pStyle w:val="ChapterHeading"/>
       </w:pPr>
+      <w:bookmarkStart w:id="15" w:name="_Toc518744841"/>
+      <w:bookmarkStart w:id="16" w:name="_Toc518744975"/>
+      <w:bookmarkEnd w:id="15"/>
+      <w:bookmarkEnd w:id="16"/>
       <w:r>
         <w:lastRenderedPageBreak/>
-        <w:t xml:space="preserve">Insert chapter heading here (Style </w:t>
-      </w:r>
-      <w:r>
-        <w:t>Chapter Heading</w:t>
-      </w:r>
-      <w:r>
-        <w:t>)</w:t>
+        <w:t>Introduction</w:t>
+      </w:r>
+    </w:p>
+    <w:p>
+      <w:pPr>
+        <w:pStyle w:val="Heading2"/>
+      </w:pPr>
+      <w:bookmarkStart w:id="17" w:name="_Toc366249237"/>
+      <w:r>
+        <w:t xml:space="preserve">Insert </w:t>
+      </w:r>
+      <w:r>
+        <w:t>sub Chapter One heading here (Style Heading 2)</w:t>
       </w:r>
       <w:bookmarkEnd w:id="17"/>
-    </w:p>
-    <w:p>
-      <w:pPr>
-        <w:pStyle w:val="Heading2"/>
-      </w:pPr>
-      <w:bookmarkStart w:id="18" w:name="_Toc366249237"/>
-      <w:r>
-        <w:t xml:space="preserve">Insert </w:t>
-      </w:r>
-      <w:r>
-        <w:t>sub Chapter One heading here (Style Heading 2)</w:t>
-      </w:r>
-      <w:bookmarkEnd w:id="18"/>
     </w:p>
     <w:p>
       <w:pPr>
@@ -3404,11 +2284,54 @@
       </w:r>
     </w:p>
     <w:p/>
+    <w:p>
+      <w:pPr>
+        <w:spacing w:line="240" w:lineRule="auto"/>
+        <w:jc w:val="left"/>
+      </w:pPr>
+      <w:r>
+        <w:br w:type="page"/>
+      </w:r>
+    </w:p>
+    <w:p>
+      <w:pPr>
+        <w:pStyle w:val="ChapterHeading"/>
+      </w:pPr>
+      <w:r>
+        <w:lastRenderedPageBreak/>
+        <w:t>Literature Review</w:t>
+      </w:r>
+    </w:p>
     <w:p/>
-    <w:p/>
-    <w:p/>
-    <w:p/>
-    <w:p/>
+    <w:p>
+      <w:pPr>
+        <w:spacing w:line="240" w:lineRule="auto"/>
+        <w:jc w:val="left"/>
+      </w:pPr>
+      <w:r>
+        <w:br w:type="page"/>
+      </w:r>
+      <w:bookmarkStart w:id="18" w:name="_GoBack"/>
+      <w:bookmarkEnd w:id="18"/>
+    </w:p>
+    <w:p>
+      <w:pPr>
+        <w:pStyle w:val="ChapterHeading"/>
+      </w:pPr>
+      <w:r>
+        <w:lastRenderedPageBreak/>
+        <w:t>Proposed Method</w:t>
+      </w:r>
+    </w:p>
+    <w:p>
+      <w:pPr>
+        <w:spacing w:line="240" w:lineRule="auto"/>
+        <w:jc w:val="left"/>
+      </w:pPr>
+      <w:r>
+        <w:br w:type="page"/>
+      </w:r>
+    </w:p>
     <w:p>
       <w:pPr>
         <w:sectPr>
@@ -3434,19 +2357,14 @@
         <w:t>CONCLUSIONS AND RECOMMENDATIONS</w:t>
       </w:r>
       <w:r>
-        <w:t xml:space="preserve"> (Style Preliminary Header)</w:t>
+        <w:t xml:space="preserve"> </w:t>
       </w:r>
       <w:bookmarkEnd w:id="21"/>
     </w:p>
     <w:p/>
     <w:p>
       <w:r>
-        <w:t>Insert conclusions and recomme</w:t>
-      </w:r>
-      <w:bookmarkStart w:id="22" w:name="_GoBack"/>
-      <w:bookmarkEnd w:id="22"/>
-      <w:r>
-        <w:t>ndations.</w:t>
+        <w:t>Insert conclusions and recommendations.</w:t>
       </w:r>
       <w:r>
         <w:t xml:space="preserve"> (Style Normal)</w:t>
@@ -3466,7 +2384,7 @@
       <w:pPr>
         <w:pStyle w:val="PreliminaryHeader"/>
       </w:pPr>
-      <w:bookmarkStart w:id="23" w:name="_Toc366249239"/>
+      <w:bookmarkStart w:id="22" w:name="_Toc366249239"/>
       <w:r>
         <w:lastRenderedPageBreak/>
         <w:t xml:space="preserve">REFERENCES </w:t>
@@ -3474,7 +2392,7 @@
       <w:r>
         <w:t>(style preliminary header)</w:t>
       </w:r>
-      <w:bookmarkEnd w:id="23"/>
+      <w:bookmarkEnd w:id="22"/>
     </w:p>
     <w:p>
       <w:pPr>
@@ -3607,16 +2525,16 @@
       <w:pPr>
         <w:pStyle w:val="PreliminaryHeader"/>
       </w:pPr>
-      <w:bookmarkStart w:id="24" w:name="_Toc518744850"/>
-      <w:bookmarkStart w:id="25" w:name="_Toc518744984"/>
-      <w:bookmarkStart w:id="26" w:name="_Toc366249240"/>
+      <w:bookmarkStart w:id="23" w:name="_Toc518744850"/>
+      <w:bookmarkStart w:id="24" w:name="_Toc518744984"/>
+      <w:bookmarkStart w:id="25" w:name="_Toc366249240"/>
+      <w:bookmarkEnd w:id="23"/>
       <w:bookmarkEnd w:id="24"/>
-      <w:bookmarkEnd w:id="25"/>
       <w:r>
         <w:lastRenderedPageBreak/>
         <w:t>APPENDIX A TITLE</w:t>
       </w:r>
-      <w:bookmarkEnd w:id="26"/>
+      <w:bookmarkEnd w:id="25"/>
       <w:r>
         <w:t xml:space="preserve"> </w:t>
       </w:r>
@@ -3628,12 +2546,12 @@
       <w:r>
         <w:br w:type="page"/>
       </w:r>
-      <w:bookmarkStart w:id="27" w:name="_Toc366249241"/>
+      <w:bookmarkStart w:id="26" w:name="_Toc366249241"/>
       <w:r>
         <w:lastRenderedPageBreak/>
         <w:t>APPENDIX B TITLE</w:t>
       </w:r>
-      <w:bookmarkEnd w:id="27"/>
+      <w:bookmarkEnd w:id="26"/>
     </w:p>
     <w:p>
       <w:pPr>
@@ -5763,7 +4681,7 @@
 </file>
 
 <file path=customXml/itemProps1.xml><?xml version="1.0" encoding="utf-8"?>
-<ds:datastoreItem xmlns:ds="http://schemas.openxmlformats.org/officeDocument/2006/customXml" ds:itemID="{81434AFC-973D-48D2-8E07-FD854E3B7A09}">
+<ds:datastoreItem xmlns:ds="http://schemas.openxmlformats.org/officeDocument/2006/customXml" ds:itemID="{D5D2E8FF-19E9-498F-8176-B7F40EAC8765}">
   <ds:schemaRefs>
     <ds:schemaRef ds:uri="http://schemas.openxmlformats.org/officeDocument/2006/bibliography"/>
   </ds:schemaRefs>

</xml_diff>

<commit_message>
- added to report introduction and lit review - added reference to endnote
</commit_message>
<xml_diff>
--- a/Documents/Final Thesis Report.docx
+++ b/Documents/Final Thesis Report.docx
@@ -2211,78 +2211,84 @@
       </w:r>
     </w:p>
     <w:p>
-      <w:pPr>
-        <w:pStyle w:val="Heading2"/>
-      </w:pPr>
-      <w:bookmarkStart w:id="17" w:name="_Toc366249237"/>
-      <w:r>
-        <w:t xml:space="preserve">Insert </w:t>
-      </w:r>
-      <w:r>
-        <w:t>sub Chapter One heading here (Style Heading 2)</w:t>
-      </w:r>
-      <w:bookmarkEnd w:id="17"/>
-    </w:p>
-    <w:p>
-      <w:pPr>
-        <w:pStyle w:val="CM18"/>
-        <w:spacing w:line="436" w:lineRule="atLeast"/>
-        <w:jc w:val="both"/>
-        <w:rPr>
-          <w:rFonts w:ascii="Times New Roman" w:hAnsi="Times New Roman" w:cs="Times New Roman"/>
-        </w:rPr>
-      </w:pPr>
-      <w:r>
-        <w:rPr>
-          <w:rFonts w:ascii="Times New Roman" w:hAnsi="Times New Roman" w:cs="Times New Roman"/>
-        </w:rPr>
-        <w:t xml:space="preserve">This is section 1.1. </w:t>
-      </w:r>
-    </w:p>
-    <w:p>
-      <w:r>
-        <w:t>Add body text here (Style Normal)</w:t>
-      </w:r>
-    </w:p>
-    <w:p>
-      <w:r>
-        <w:t xml:space="preserve">References can be inserted using the insert citation command and ensuring the IEEE 2006 referencing style is chosen </w:t>
-      </w:r>
-      <w:sdt>
-        <w:sdtPr>
-          <w:id w:val="-30807200"/>
-          <w:citation/>
-        </w:sdtPr>
-        <w:sdtEndPr/>
-        <w:sdtContent>
-          <w:r>
-            <w:fldChar w:fldCharType="begin"/>
-          </w:r>
-          <w:r>
-            <w:rPr>
-              <w:lang w:val="en-AU"/>
-            </w:rPr>
-            <w:instrText xml:space="preserve"> CITATION Hon71 \l 3081 </w:instrText>
-          </w:r>
-          <w:r>
-            <w:fldChar w:fldCharType="separate"/>
-          </w:r>
-          <w:r>
-            <w:rPr>
-              <w:noProof/>
-              <w:lang w:val="en-AU"/>
-            </w:rPr>
-            <w:t>[1]</w:t>
-          </w:r>
-          <w:r>
-            <w:fldChar w:fldCharType="end"/>
-          </w:r>
-        </w:sdtContent>
-      </w:sdt>
+      <w:r>
+        <w:t xml:space="preserve">Stepper motors have become widely used in position sensitive applications such as robotics, antennas, printers and CNC </w:t>
+      </w:r>
+      <w:r>
+        <w:t>machines due</w:t>
+      </w:r>
+      <w:r>
+        <w:t xml:space="preserve"> to their reliability, durability and precise position control. </w:t>
+      </w:r>
+      <w:r>
+        <w:t xml:space="preserve">Although stepper motors were originally designed to provide precise position control without </w:t>
+      </w:r>
+      <w:r>
+        <w:t xml:space="preserve">feedback </w:t>
+      </w:r>
+      <w:r>
+        <w:t>sensors</w:t>
+      </w:r>
+      <w:r>
+        <w:t xml:space="preserve">, such </w:t>
+      </w:r>
+      <w:r>
+        <w:t>open-loop system</w:t>
+      </w:r>
+      <w:r>
+        <w:t>s</w:t>
+      </w:r>
+      <w:r>
+        <w:t xml:space="preserve"> </w:t>
+      </w:r>
+      <w:r>
+        <w:t>have their performance degraded</w:t>
+      </w:r>
+      <w:r>
+        <w:t xml:space="preserve"> </w:t>
+      </w:r>
+      <w:r>
+        <w:fldChar w:fldCharType="begin"/>
+      </w:r>
+      <w:r>
+        <w:instrText xml:space="preserve"> ADDIN EN.CITE &lt;EndNote&gt;&lt;Cite&gt;&lt;Author&gt;Chrifi-Alaoui&lt;/Author&gt;&lt;Year&gt;1997&lt;/Year&gt;&lt;RecNum&gt;18&lt;/RecNum&gt;&lt;DisplayText&gt;[1]&lt;/DisplayText&gt;&lt;record&gt;&lt;rec-number&gt;18&lt;/rec-number&gt;&lt;foreign-keys&gt;&lt;key app="EN" db-id="p5r92x5wtevd2ke50fb592eve90zpr9srtve" timestamp="1537925918"&gt;18&lt;/key&gt;&lt;/foreign-keys&gt;&lt;ref-type name="Conference Proceedings"&gt;10&lt;/ref-type&gt;&lt;contributors&gt;&lt;authors&gt;&lt;author&gt;L. Chrifi-Alaoui&lt;/author&gt;&lt;author&gt;A. Lebrun&lt;/author&gt;&lt;/authors&gt;&lt;/contributors&gt;&lt;titles&gt;&lt;title&gt;H/sub /spl infin// feedback control of a permanent magnet stepper motor&lt;/title&gt;&lt;secondary-title&gt;Proceedings of the IECON&amp;apos;97 23rd International Conference on Industrial Electronics, Control, and Instrumentation (Cat. No.97CH36066)&lt;/secondary-title&gt;&lt;alt-title&gt;Proceedings of the IECON&amp;apos;97 23rd International Conference on Industrial Electronics, Control, and Instrumentation (Cat. No.97CH36066)&lt;/alt-title&gt;&lt;/titles&gt;&lt;pages&gt;108-113 vol.1&lt;/pages&gt;&lt;volume&gt;1&lt;/volume&gt;&lt;keywords&gt;&lt;keyword&gt;permanent magnet motors&lt;/keyword&gt;&lt;keyword&gt;stepping motors&lt;/keyword&gt;&lt;keyword&gt;machine control&lt;/keyword&gt;&lt;keyword&gt;H/sup /spl infin control&lt;/keyword&gt;&lt;keyword&gt;feedback&lt;/keyword&gt;&lt;keyword&gt;control system synthesis&lt;/keyword&gt;&lt;keyword&gt;robust control&lt;/keyword&gt;&lt;keyword&gt;permanent magnet stepper motor&lt;/keyword&gt;&lt;keyword&gt;H/sub /spl infin// feedback control&lt;/keyword&gt;&lt;keyword&gt;linear model&lt;/keyword&gt;&lt;keyword&gt;controller design&lt;/keyword&gt;&lt;keyword&gt;H/sub /spl infin// robust control&lt;/keyword&gt;&lt;keyword&gt;load torque changes&lt;/keyword&gt;&lt;keyword&gt;Feedback control&lt;/keyword&gt;&lt;keyword&gt;Open loop systems&lt;/keyword&gt;&lt;keyword&gt;Rotors&lt;/keyword&gt;&lt;keyword&gt;Friction&lt;/keyword&gt;&lt;keyword&gt;Torque control&lt;/keyword&gt;&lt;keyword&gt;Magnetic analysis&lt;/keyword&gt;&lt;keyword&gt;Magnetic sensors&lt;/keyword&gt;&lt;keyword&gt;Uncertainty&lt;/keyword&gt;&lt;/keywords&gt;&lt;dates&gt;&lt;year&gt;1997&lt;/year&gt;&lt;pub-dates&gt;&lt;date&gt;14-14 Nov. 1997&lt;/date&gt;&lt;/pub-dates&gt;&lt;/dates&gt;&lt;urls&gt;&lt;/urls&gt;&lt;electronic-resource-num&gt;10.1109/IECON.1997.671030&lt;/electronic-resource-num&gt;&lt;/record&gt;&lt;/Cite&gt;&lt;/EndNote&gt;</w:instrText>
+      </w:r>
+      <w:r>
+        <w:fldChar w:fldCharType="separate"/>
+      </w:r>
+      <w:r>
+        <w:rPr>
+          <w:noProof/>
+        </w:rPr>
+        <w:t>[1]</w:t>
+      </w:r>
+      <w:r>
+        <w:fldChar w:fldCharType="end"/>
+      </w:r>
       <w:r>
         <w:t>.</w:t>
       </w:r>
     </w:p>
+    <w:p/>
+    <w:p/>
+    <w:p/>
+    <w:p/>
+    <w:p>
+      <w:r>
+        <w:t xml:space="preserve">Reliability and repeatability </w:t>
+      </w:r>
+      <w:proofErr w:type="gramStart"/>
+      <w:r>
+        <w:t>is</w:t>
+      </w:r>
+      <w:proofErr w:type="gramEnd"/>
+      <w:r>
+        <w:t xml:space="preserve"> of concern.</w:t>
+      </w:r>
+    </w:p>
+    <w:p/>
+    <w:p/>
+    <w:p/>
     <w:p/>
     <w:p>
       <w:pPr>
@@ -2302,17 +2308,325 @@
         <w:t>Literature Review</w:t>
       </w:r>
     </w:p>
-    <w:p/>
+    <w:p>
+      <w:r>
+        <w:t xml:space="preserve">The two main types of control methods for driving stepper motors today are current controlled drivers and </w:t>
+      </w:r>
+      <w:proofErr w:type="gramStart"/>
+      <w:r>
+        <w:t>voltage controlled</w:t>
+      </w:r>
+      <w:proofErr w:type="gramEnd"/>
+      <w:r>
+        <w:t xml:space="preserve"> drivers. </w:t>
+      </w:r>
+    </w:p>
+    <w:p>
+      <w:pPr>
+        <w:pStyle w:val="ListParagraph"/>
+        <w:keepNext/>
+        <w:numPr>
+          <w:ilvl w:val="0"/>
+          <w:numId w:val="3"/>
+        </w:numPr>
+        <w:spacing w:before="240" w:after="240"/>
+        <w:contextualSpacing w:val="0"/>
+        <w:jc w:val="center"/>
+        <w:outlineLvl w:val="0"/>
+        <w:rPr>
+          <w:rFonts w:ascii="Times New Roman" w:hAnsi="Times New Roman" w:cs="Times New Roman"/>
+          <w:b/>
+          <w:caps/>
+          <w:vanish/>
+          <w:lang w:val="en-GB" w:eastAsia="en-US"/>
+        </w:rPr>
+      </w:pPr>
+    </w:p>
+    <w:p>
+      <w:pPr>
+        <w:pStyle w:val="ListParagraph"/>
+        <w:keepNext/>
+        <w:numPr>
+          <w:ilvl w:val="0"/>
+          <w:numId w:val="3"/>
+        </w:numPr>
+        <w:spacing w:before="240" w:after="240"/>
+        <w:contextualSpacing w:val="0"/>
+        <w:jc w:val="center"/>
+        <w:outlineLvl w:val="0"/>
+        <w:rPr>
+          <w:rFonts w:ascii="Times New Roman" w:hAnsi="Times New Roman" w:cs="Times New Roman"/>
+          <w:b/>
+          <w:caps/>
+          <w:vanish/>
+          <w:lang w:val="en-GB" w:eastAsia="en-US"/>
+        </w:rPr>
+      </w:pPr>
+    </w:p>
+    <w:p>
+      <w:pPr>
+        <w:pStyle w:val="Heading2"/>
+      </w:pPr>
+      <w:r>
+        <w:t>Voltage Controlled Chopper Principle</w:t>
+      </w:r>
+    </w:p>
+    <w:p>
+      <w:r>
+        <w:t xml:space="preserve">Constant voltage or L/R stepper drivers supply a constant voltage to the stepper motor windings when the coils are energised. </w:t>
+      </w:r>
+    </w:p>
+    <w:p>
+      <w:pPr>
+        <w:pStyle w:val="Heading2"/>
+      </w:pPr>
+      <w:r>
+        <w:t>Current Controlled Chopper Principle</w:t>
+      </w:r>
+    </w:p>
+    <w:p>
+      <w:r>
+        <w:t>One issue that arises with constant voltage stepper motor drivers is their limited torque as rotor speed increases. This limitation can be seen from the following equation:</w:t>
+      </w:r>
+    </w:p>
     <w:p>
       <w:pPr>
         <w:spacing w:line="240" w:lineRule="auto"/>
         <w:jc w:val="left"/>
       </w:pPr>
+    </w:p>
+    <w:p>
+      <w:pPr>
+        <w:spacing w:line="240" w:lineRule="auto"/>
+        <w:jc w:val="left"/>
+      </w:pPr>
+      <w:r>
+        <w:t>Voltage Across an Inductor:</w:t>
+      </w:r>
+    </w:p>
+    <w:p>
+      <w:pPr>
+        <w:spacing w:line="240" w:lineRule="auto"/>
+        <w:jc w:val="center"/>
+      </w:pPr>
+      <m:oMathPara>
+        <m:oMath>
+          <m:sSub>
+            <m:sSubPr>
+              <m:ctrlPr>
+                <w:rPr>
+                  <w:rFonts w:ascii="Cambria Math" w:hAnsi="Cambria Math"/>
+                  <w:i/>
+                </w:rPr>
+              </m:ctrlPr>
+            </m:sSubPr>
+            <m:e>
+              <m:r>
+                <w:rPr>
+                  <w:rFonts w:ascii="Cambria Math" w:hAnsi="Cambria Math"/>
+                </w:rPr>
+                <m:t>V</m:t>
+              </m:r>
+            </m:e>
+            <m:sub>
+              <m:r>
+                <w:rPr>
+                  <w:rFonts w:ascii="Cambria Math" w:hAnsi="Cambria Math"/>
+                </w:rPr>
+                <m:t>L</m:t>
+              </m:r>
+            </m:sub>
+          </m:sSub>
+          <m:r>
+            <w:rPr>
+              <w:rFonts w:ascii="Cambria Math" w:hAnsi="Cambria Math"/>
+            </w:rPr>
+            <m:t>=L</m:t>
+          </m:r>
+          <m:f>
+            <m:fPr>
+              <m:ctrlPr>
+                <w:rPr>
+                  <w:rFonts w:ascii="Cambria Math" w:hAnsi="Cambria Math"/>
+                  <w:i/>
+                </w:rPr>
+              </m:ctrlPr>
+            </m:fPr>
+            <m:num>
+              <m:r>
+                <w:rPr>
+                  <w:rFonts w:ascii="Cambria Math" w:hAnsi="Cambria Math"/>
+                </w:rPr>
+                <m:t>di</m:t>
+              </m:r>
+            </m:num>
+            <m:den>
+              <m:r>
+                <w:rPr>
+                  <w:rFonts w:ascii="Cambria Math" w:hAnsi="Cambria Math"/>
+                </w:rPr>
+                <m:t>dt</m:t>
+              </m:r>
+            </m:den>
+          </m:f>
+        </m:oMath>
+      </m:oMathPara>
+    </w:p>
+    <w:p>
+      <w:pPr>
+        <w:spacing w:line="240" w:lineRule="auto"/>
+        <w:jc w:val="left"/>
+      </w:pPr>
+      <w:r>
+        <w:t>Rearranging for di/dt</w:t>
+      </w:r>
+    </w:p>
+    <w:p>
+      <w:pPr>
+        <w:keepNext/>
+        <w:spacing w:line="240" w:lineRule="auto"/>
+        <w:jc w:val="right"/>
+      </w:pPr>
+      <m:oMath>
+        <m:f>
+          <m:fPr>
+            <m:ctrlPr>
+              <w:rPr>
+                <w:rFonts w:ascii="Cambria Math" w:hAnsi="Cambria Math"/>
+                <w:i/>
+              </w:rPr>
+            </m:ctrlPr>
+          </m:fPr>
+          <m:num>
+            <m:r>
+              <w:rPr>
+                <w:rFonts w:ascii="Cambria Math" w:hAnsi="Cambria Math"/>
+              </w:rPr>
+              <m:t>di</m:t>
+            </m:r>
+          </m:num>
+          <m:den>
+            <m:r>
+              <w:rPr>
+                <w:rFonts w:ascii="Cambria Math" w:hAnsi="Cambria Math"/>
+              </w:rPr>
+              <m:t>dt</m:t>
+            </m:r>
+          </m:den>
+        </m:f>
+        <m:r>
+          <w:rPr>
+            <w:rFonts w:ascii="Cambria Math" w:hAnsi="Cambria Math"/>
+          </w:rPr>
+          <m:t>=</m:t>
+        </m:r>
+        <m:f>
+          <m:fPr>
+            <m:ctrlPr>
+              <w:rPr>
+                <w:rFonts w:ascii="Cambria Math" w:hAnsi="Cambria Math"/>
+                <w:i/>
+              </w:rPr>
+            </m:ctrlPr>
+          </m:fPr>
+          <m:num>
+            <m:sSub>
+              <m:sSubPr>
+                <m:ctrlPr>
+                  <w:rPr>
+                    <w:rFonts w:ascii="Cambria Math" w:hAnsi="Cambria Math"/>
+                    <w:i/>
+                  </w:rPr>
+                </m:ctrlPr>
+              </m:sSubPr>
+              <m:e>
+                <m:r>
+                  <w:rPr>
+                    <w:rFonts w:ascii="Cambria Math" w:hAnsi="Cambria Math"/>
+                  </w:rPr>
+                  <m:t>V</m:t>
+                </m:r>
+              </m:e>
+              <m:sub>
+                <m:r>
+                  <w:rPr>
+                    <w:rFonts w:ascii="Cambria Math" w:hAnsi="Cambria Math"/>
+                  </w:rPr>
+                  <m:t>L</m:t>
+                </m:r>
+              </m:sub>
+            </m:sSub>
+          </m:num>
+          <m:den>
+            <m:r>
+              <w:rPr>
+                <w:rFonts w:ascii="Cambria Math" w:hAnsi="Cambria Math"/>
+              </w:rPr>
+              <m:t>L</m:t>
+            </m:r>
+          </m:den>
+        </m:f>
+      </m:oMath>
+      <w:r>
+        <w:tab/>
+      </w:r>
+      <w:r>
+        <w:tab/>
+      </w:r>
+      <w:r>
+        <w:tab/>
+      </w:r>
+      <w:r>
+        <w:tab/>
+      </w:r>
+      <w:r>
+        <w:tab/>
+      </w:r>
+      <w:r>
+        <w:tab/>
+        <w:t xml:space="preserve">( </w:t>
+      </w:r>
+      <w:r>
+        <w:fldChar w:fldCharType="begin"/>
+      </w:r>
+      <w:r>
+        <w:instrText xml:space="preserve"> SEQ ( \* ARABIC </w:instrText>
+      </w:r>
+      <w:r>
+        <w:fldChar w:fldCharType="separate"/>
+      </w:r>
+      <w:r>
+        <w:rPr>
+          <w:noProof/>
+        </w:rPr>
+        <w:t>1</w:t>
+      </w:r>
+      <w:r>
+        <w:fldChar w:fldCharType="end"/>
+      </w:r>
+      <w:r>
+        <w:t xml:space="preserve"> )</w:t>
+      </w:r>
+    </w:p>
+    <w:p>
+      <w:pPr>
+        <w:spacing w:line="240" w:lineRule="auto"/>
+        <w:jc w:val="left"/>
+      </w:pPr>
+    </w:p>
+    <w:p>
+      <w:pPr>
+        <w:spacing w:line="240" w:lineRule="auto"/>
+        <w:jc w:val="left"/>
+      </w:pPr>
+      <w:r>
+        <w:t>As the speed o</w:t>
+      </w:r>
       <w:r>
         <w:br w:type="page"/>
       </w:r>
-      <w:bookmarkStart w:id="18" w:name="_GoBack"/>
-      <w:bookmarkEnd w:id="18"/>
+      <w:bookmarkStart w:id="17" w:name="_GoBack"/>
+      <w:bookmarkEnd w:id="17"/>
     </w:p>
     <w:p>
       <w:pPr>
@@ -2347,11 +2661,11 @@
       <w:pPr>
         <w:pStyle w:val="ChapterHeading"/>
       </w:pPr>
-      <w:bookmarkStart w:id="19" w:name="_Toc518744847"/>
-      <w:bookmarkStart w:id="20" w:name="_Toc518744981"/>
-      <w:bookmarkStart w:id="21" w:name="_Toc366249238"/>
+      <w:bookmarkStart w:id="18" w:name="_Toc518744847"/>
+      <w:bookmarkStart w:id="19" w:name="_Toc518744981"/>
+      <w:bookmarkStart w:id="20" w:name="_Toc366249238"/>
+      <w:bookmarkEnd w:id="18"/>
       <w:bookmarkEnd w:id="19"/>
-      <w:bookmarkEnd w:id="20"/>
       <w:r>
         <w:lastRenderedPageBreak/>
         <w:t>CONCLUSIONS AND RECOMMENDATIONS</w:t>
@@ -2359,7 +2673,7 @@
       <w:r>
         <w:t xml:space="preserve"> </w:t>
       </w:r>
-      <w:bookmarkEnd w:id="21"/>
+      <w:bookmarkEnd w:id="20"/>
     </w:p>
     <w:p/>
     <w:p>
@@ -2384,7 +2698,7 @@
       <w:pPr>
         <w:pStyle w:val="PreliminaryHeader"/>
       </w:pPr>
-      <w:bookmarkStart w:id="22" w:name="_Toc366249239"/>
+      <w:bookmarkStart w:id="21" w:name="_Toc366249239"/>
       <w:r>
         <w:lastRenderedPageBreak/>
         <w:t xml:space="preserve">REFERENCES </w:t>
@@ -2392,121 +2706,47 @@
       <w:r>
         <w:t>(style preliminary header)</w:t>
       </w:r>
-      <w:bookmarkEnd w:id="22"/>
-    </w:p>
-    <w:p>
-      <w:pPr>
-        <w:pStyle w:val="Referencetext"/>
-      </w:pPr>
-      <w:r>
-        <w:t xml:space="preserve">The following was created using the insert bibliography command and choosing IEEE 2006 as the referencing style. </w:t>
-      </w:r>
-    </w:p>
-    <w:p>
-      <w:pPr>
-        <w:pStyle w:val="Referencetext"/>
-        <w:rPr>
-          <w:noProof/>
-          <w:lang w:val="en-AU" w:eastAsia="en-AU"/>
-        </w:rPr>
+      <w:bookmarkEnd w:id="21"/>
+    </w:p>
+    <w:p>
+      <w:pPr>
+        <w:pStyle w:val="EndNoteBibliography"/>
+        <w:ind w:left="720" w:hanging="720"/>
       </w:pPr>
       <w:r>
         <w:fldChar w:fldCharType="begin"/>
       </w:r>
       <w:r>
-        <w:rPr>
-          <w:lang w:val="en-AU"/>
-        </w:rPr>
-        <w:instrText xml:space="preserve"> BIBLIOGRAPHY  \l 3081 </w:instrText>
+        <w:instrText xml:space="preserve"> ADDIN EN.REFLIST </w:instrText>
       </w:r>
       <w:r>
         <w:fldChar w:fldCharType="separate"/>
       </w:r>
-    </w:p>
-    <w:tbl>
-      <w:tblPr>
-        <w:tblW w:w="5000" w:type="pct"/>
-        <w:tblCellSpacing w:w="15" w:type="dxa"/>
-        <w:tblCellMar>
-          <w:top w:w="15" w:type="dxa"/>
-          <w:left w:w="15" w:type="dxa"/>
-          <w:bottom w:w="15" w:type="dxa"/>
-          <w:right w:w="15" w:type="dxa"/>
-        </w:tblCellMar>
-        <w:tblLook w:val="04A0" w:firstRow="1" w:lastRow="0" w:firstColumn="1" w:lastColumn="0" w:noHBand="0" w:noVBand="1"/>
-      </w:tblPr>
-      <w:tblGrid>
-        <w:gridCol w:w="355"/>
-        <w:gridCol w:w="7955"/>
-      </w:tblGrid>
-      <w:tr>
-        <w:trPr>
-          <w:tblCellSpacing w:w="15" w:type="dxa"/>
-        </w:trPr>
-        <w:tc>
-          <w:tcPr>
-            <w:tcW w:w="50" w:type="pct"/>
-            <w:hideMark/>
-          </w:tcPr>
-          <w:p>
-            <w:pPr>
-              <w:pStyle w:val="Bibliography"/>
-              <w:rPr>
-                <w:rFonts w:eastAsiaTheme="minorEastAsia"/>
-                <w:noProof/>
-              </w:rPr>
-            </w:pPr>
-            <w:r>
-              <w:rPr>
-                <w:noProof/>
-              </w:rPr>
-              <w:t xml:space="preserve">[1] </w:t>
-            </w:r>
-          </w:p>
-        </w:tc>
-        <w:tc>
-          <w:tcPr>
-            <w:tcW w:w="0" w:type="auto"/>
-            <w:hideMark/>
-          </w:tcPr>
-          <w:p>
-            <w:pPr>
-              <w:pStyle w:val="Bibliography"/>
-              <w:rPr>
-                <w:rFonts w:eastAsiaTheme="minorEastAsia"/>
-                <w:noProof/>
-              </w:rPr>
-            </w:pPr>
-            <w:r>
-              <w:rPr>
-                <w:noProof/>
-              </w:rPr>
-              <w:t xml:space="preserve">V. B. Honsinger, “The inductances of Ld and Lg of reluctance machines,” </w:t>
-            </w:r>
-            <w:r>
-              <w:rPr>
-                <w:i/>
-                <w:iCs/>
-                <w:noProof/>
-              </w:rPr>
-              <w:t xml:space="preserve">IEEE Transactions on Power Applications and Systems, </w:t>
-            </w:r>
-            <w:r>
-              <w:rPr>
-                <w:noProof/>
-              </w:rPr>
-              <w:t xml:space="preserve">vol. 90, no. 1, pp. 298-304, 1971. </w:t>
-            </w:r>
-          </w:p>
-        </w:tc>
-      </w:tr>
-    </w:tbl>
-    <w:p>
-      <w:pPr>
-        <w:rPr>
-          <w:noProof/>
-        </w:rPr>
-      </w:pPr>
+      <w:r>
+        <w:t>[1]</w:t>
+      </w:r>
+      <w:r>
+        <w:tab/>
+        <w:t>L. Chrifi-Alaoui and A. Lebrun, "H</w:t>
+      </w:r>
+      <w:r>
+        <w:rPr>
+          <w:vertAlign w:val="subscript"/>
+        </w:rPr>
+        <w:t>∞</w:t>
+      </w:r>
+      <w:r>
+        <w:t xml:space="preserve"> feedback control of a permanent magnet stepper motor," in </w:t>
+      </w:r>
+      <w:r>
+        <w:rPr>
+          <w:i/>
+        </w:rPr>
+        <w:t>Proceedings of the IECON'97 23rd International Conference on Industrial Electronics, Control, and Instrumentation (Cat. No.97CH36066)</w:t>
+      </w:r>
+      <w:r>
+        <w:t>, 1997, vol. 1, pp. 108-113 vol.1.</w:t>
+      </w:r>
     </w:p>
     <w:p>
       <w:pPr>
@@ -2525,16 +2765,16 @@
       <w:pPr>
         <w:pStyle w:val="PreliminaryHeader"/>
       </w:pPr>
-      <w:bookmarkStart w:id="23" w:name="_Toc518744850"/>
-      <w:bookmarkStart w:id="24" w:name="_Toc518744984"/>
-      <w:bookmarkStart w:id="25" w:name="_Toc366249240"/>
+      <w:bookmarkStart w:id="22" w:name="_Toc518744850"/>
+      <w:bookmarkStart w:id="23" w:name="_Toc518744984"/>
+      <w:bookmarkStart w:id="24" w:name="_Toc366249240"/>
+      <w:bookmarkEnd w:id="22"/>
       <w:bookmarkEnd w:id="23"/>
-      <w:bookmarkEnd w:id="24"/>
       <w:r>
         <w:lastRenderedPageBreak/>
         <w:t>APPENDIX A TITLE</w:t>
       </w:r>
-      <w:bookmarkEnd w:id="25"/>
+      <w:bookmarkEnd w:id="24"/>
       <w:r>
         <w:t xml:space="preserve"> </w:t>
       </w:r>
@@ -2546,12 +2786,17 @@
       <w:r>
         <w:br w:type="page"/>
       </w:r>
-      <w:bookmarkStart w:id="26" w:name="_Toc366249241"/>
+      <w:bookmarkStart w:id="25" w:name="_Toc366249241"/>
       <w:r>
         <w:lastRenderedPageBreak/>
         <w:t>APPENDIX B TITLE</w:t>
       </w:r>
-      <w:bookmarkEnd w:id="26"/>
+      <w:bookmarkEnd w:id="25"/>
+    </w:p>
+    <w:p>
+      <w:pPr>
+        <w:pStyle w:val="appendixheader"/>
+      </w:pPr>
     </w:p>
     <w:p>
       <w:pPr>
@@ -3849,7 +4094,6 @@
   <w:style w:type="character" w:default="1" w:styleId="DefaultParagraphFont">
     <w:name w:val="Default Paragraph Font"/>
     <w:uiPriority w:val="1"/>
-    <w:semiHidden/>
     <w:unhideWhenUsed/>
   </w:style>
   <w:style w:type="table" w:default="1" w:styleId="TableNormal">
@@ -4364,6 +4608,128 @@
     <w:uiPriority w:val="37"/>
     <w:unhideWhenUsed/>
     <w:rsid w:val="001A5C1B"/>
+  </w:style>
+  <w:style w:type="paragraph" w:customStyle="1" w:styleId="EndNoteBibliographyTitle">
+    <w:name w:val="EndNote Bibliography Title"/>
+    <w:basedOn w:val="Normal"/>
+    <w:link w:val="EndNoteBibliographyTitleChar"/>
+    <w:rsid w:val="00215501"/>
+    <w:pPr>
+      <w:jc w:val="center"/>
+    </w:pPr>
+    <w:rPr>
+      <w:noProof/>
+      <w:lang w:val="en-US"/>
+    </w:rPr>
+  </w:style>
+  <w:style w:type="character" w:customStyle="1" w:styleId="EndNoteBibliographyTitleChar">
+    <w:name w:val="EndNote Bibliography Title Char"/>
+    <w:basedOn w:val="DefaultParagraphFont"/>
+    <w:link w:val="EndNoteBibliographyTitle"/>
+    <w:rsid w:val="00215501"/>
+    <w:rPr>
+      <w:noProof/>
+      <w:lang w:val="en-US" w:eastAsia="en-US"/>
+    </w:rPr>
+  </w:style>
+  <w:style w:type="paragraph" w:customStyle="1" w:styleId="EndNoteBibliography">
+    <w:name w:val="EndNote Bibliography"/>
+    <w:basedOn w:val="Normal"/>
+    <w:link w:val="EndNoteBibliographyChar"/>
+    <w:rsid w:val="00215501"/>
+    <w:pPr>
+      <w:spacing w:line="240" w:lineRule="auto"/>
+      <w:jc w:val="center"/>
+    </w:pPr>
+    <w:rPr>
+      <w:noProof/>
+      <w:lang w:val="en-US"/>
+    </w:rPr>
+  </w:style>
+  <w:style w:type="character" w:customStyle="1" w:styleId="EndNoteBibliographyChar">
+    <w:name w:val="EndNote Bibliography Char"/>
+    <w:basedOn w:val="DefaultParagraphFont"/>
+    <w:link w:val="EndNoteBibliography"/>
+    <w:rsid w:val="00215501"/>
+    <w:rPr>
+      <w:noProof/>
+      <w:lang w:val="en-US" w:eastAsia="en-US"/>
+    </w:rPr>
+  </w:style>
+  <w:style w:type="character" w:styleId="PlaceholderText">
+    <w:name w:val="Placeholder Text"/>
+    <w:basedOn w:val="DefaultParagraphFont"/>
+    <w:uiPriority w:val="99"/>
+    <w:semiHidden/>
+    <w:rsid w:val="00A91321"/>
+    <w:rPr>
+      <w:color w:val="808080"/>
+    </w:rPr>
+  </w:style>
+  <w:style w:type="character" w:styleId="CommentReference">
+    <w:name w:val="annotation reference"/>
+    <w:basedOn w:val="DefaultParagraphFont"/>
+    <w:semiHidden/>
+    <w:unhideWhenUsed/>
+    <w:rsid w:val="00BB3610"/>
+    <w:rPr>
+      <w:sz w:val="16"/>
+      <w:szCs w:val="16"/>
+    </w:rPr>
+  </w:style>
+  <w:style w:type="paragraph" w:styleId="CommentText">
+    <w:name w:val="annotation text"/>
+    <w:basedOn w:val="Normal"/>
+    <w:link w:val="CommentTextChar"/>
+    <w:semiHidden/>
+    <w:unhideWhenUsed/>
+    <w:rsid w:val="00BB3610"/>
+    <w:pPr>
+      <w:spacing w:line="240" w:lineRule="auto"/>
+    </w:pPr>
+    <w:rPr>
+      <w:sz w:val="20"/>
+      <w:szCs w:val="20"/>
+    </w:rPr>
+  </w:style>
+  <w:style w:type="character" w:customStyle="1" w:styleId="CommentTextChar">
+    <w:name w:val="Comment Text Char"/>
+    <w:basedOn w:val="DefaultParagraphFont"/>
+    <w:link w:val="CommentText"/>
+    <w:semiHidden/>
+    <w:rsid w:val="00BB3610"/>
+    <w:rPr>
+      <w:sz w:val="20"/>
+      <w:szCs w:val="20"/>
+      <w:lang w:val="en-GB" w:eastAsia="en-US"/>
+    </w:rPr>
+  </w:style>
+  <w:style w:type="paragraph" w:styleId="CommentSubject">
+    <w:name w:val="annotation subject"/>
+    <w:basedOn w:val="CommentText"/>
+    <w:next w:val="CommentText"/>
+    <w:link w:val="CommentSubjectChar"/>
+    <w:semiHidden/>
+    <w:unhideWhenUsed/>
+    <w:rsid w:val="00BB3610"/>
+    <w:rPr>
+      <w:b/>
+      <w:bCs/>
+    </w:rPr>
+  </w:style>
+  <w:style w:type="character" w:customStyle="1" w:styleId="CommentSubjectChar">
+    <w:name w:val="Comment Subject Char"/>
+    <w:basedOn w:val="CommentTextChar"/>
+    <w:link w:val="CommentSubject"/>
+    <w:semiHidden/>
+    <w:rsid w:val="00BB3610"/>
+    <w:rPr>
+      <w:b/>
+      <w:bCs/>
+      <w:sz w:val="20"/>
+      <w:szCs w:val="20"/>
+      <w:lang w:val="en-GB" w:eastAsia="en-US"/>
+    </w:rPr>
   </w:style>
 </w:styles>
 </file>
@@ -4675,13 +5041,13 @@
     <b:Pages>298-304</b:Pages>
     <b:Volume>90</b:Volume>
     <b:Issue>1</b:Issue>
-    <b:RefOrder>1</b:RefOrder>
+    <b:RefOrder>2</b:RefOrder>
   </b:Source>
 </b:Sources>
 </file>
 
 <file path=customXml/itemProps1.xml><?xml version="1.0" encoding="utf-8"?>
-<ds:datastoreItem xmlns:ds="http://schemas.openxmlformats.org/officeDocument/2006/customXml" ds:itemID="{D5D2E8FF-19E9-498F-8176-B7F40EAC8765}">
+<ds:datastoreItem xmlns:ds="http://schemas.openxmlformats.org/officeDocument/2006/customXml" ds:itemID="{8BFC7D99-56C5-49C6-8EF3-1374755DEEB1}">
   <ds:schemaRefs>
     <ds:schemaRef ds:uri="http://schemas.openxmlformats.org/officeDocument/2006/bibliography"/>
   </ds:schemaRefs>

</xml_diff>

<commit_message>
added more lit review stuff
</commit_message>
<xml_diff>
--- a/Documents/Final Thesis Report.docx
+++ b/Documents/Final Thesis Report.docx
@@ -1447,6 +1447,8 @@
       <w:pPr>
         <w:pStyle w:val="PreliminaryHeader"/>
       </w:pPr>
+      <w:bookmarkStart w:id="12" w:name="_GoBack"/>
+      <w:bookmarkEnd w:id="12"/>
       <w:r>
         <w:br w:type="page"/>
       </w:r>
@@ -2201,10 +2203,10 @@
       <w:pPr>
         <w:pStyle w:val="ChapterHeading"/>
       </w:pPr>
-      <w:bookmarkStart w:id="15" w:name="_Toc518744841"/>
-      <w:bookmarkStart w:id="16" w:name="_Toc518744975"/>
-      <w:bookmarkEnd w:id="15"/>
+      <w:bookmarkStart w:id="16" w:name="_Toc518744841"/>
+      <w:bookmarkStart w:id="17" w:name="_Toc518744975"/>
       <w:bookmarkEnd w:id="16"/>
+      <w:bookmarkEnd w:id="17"/>
       <w:r>
         <w:lastRenderedPageBreak/>
         <w:t>Introduction</w:t>
@@ -2308,6 +2310,15 @@
         <w:t>Literature Review</w:t>
       </w:r>
     </w:p>
+    <w:p>
+      <w:pPr>
+        <w:pStyle w:val="Heading2"/>
+      </w:pPr>
+      <w:r>
+        <w:t>Stepper Motors</w:t>
+      </w:r>
+    </w:p>
+    <w:p/>
     <w:p>
       <w:r>
         <w:t xml:space="preserve">The two main types of control methods for driving stepper motors today are current controlled drivers and </w:t>
@@ -2620,13 +2631,104 @@
         <w:jc w:val="left"/>
       </w:pPr>
       <w:r>
-        <w:t>As the speed o</w:t>
-      </w:r>
+        <w:t>As the</w:t>
+      </w:r>
+      <w:r>
+        <w:t xml:space="preserve"> switching speed of the stepper motor coils increase that is di/dt decreases, V</w:t>
+      </w:r>
+      <w:r>
+        <w:rPr>
+          <w:vertAlign w:val="subscript"/>
+        </w:rPr>
+        <w:t>L</w:t>
+      </w:r>
+      <w:r>
+        <w:t xml:space="preserve"> must also decrease as the inductance of the motor is constant.</w:t>
+      </w:r>
+    </w:p>
+    <w:p>
+      <w:pPr>
+        <w:spacing w:line="240" w:lineRule="auto"/>
+        <w:jc w:val="left"/>
+      </w:pPr>
+    </w:p>
+    <w:p>
+      <w:pPr>
+        <w:spacing w:line="240" w:lineRule="auto"/>
+        <w:jc w:val="left"/>
+      </w:pPr>
+      <w:r>
+        <w:t>A Current Controlled Chopper can increase di/dt by chopping a higher voltage of up to eight times higher than the motors nominal voltage but uses a feedback loop to limit the current through the motor coils.</w:t>
+      </w:r>
+    </w:p>
+    <w:p>
+      <w:pPr>
+        <w:spacing w:line="240" w:lineRule="auto"/>
+        <w:jc w:val="left"/>
+      </w:pPr>
+    </w:p>
+    <w:p>
+      <w:pPr>
+        <w:spacing w:line="240" w:lineRule="auto"/>
+        <w:jc w:val="left"/>
+      </w:pPr>
+      <w:r>
+        <w:t>This chopping of voltage increases the noise.</w:t>
+      </w:r>
+    </w:p>
+    <w:p>
+      <w:pPr>
+        <w:spacing w:line="240" w:lineRule="auto"/>
+        <w:jc w:val="left"/>
+      </w:pPr>
+    </w:p>
+    <w:p>
+      <w:pPr>
+        <w:spacing w:line="240" w:lineRule="auto"/>
+        <w:jc w:val="left"/>
+      </w:pPr>
+      <w:r>
+        <w:t>Noise causes eddy currents to flow in the motor rotor (permanent magnet)</w:t>
+      </w:r>
+    </w:p>
+    <w:p>
+      <w:pPr>
+        <w:spacing w:line="240" w:lineRule="auto"/>
+        <w:jc w:val="left"/>
+      </w:pPr>
+    </w:p>
+    <w:p>
+      <w:pPr>
+        <w:spacing w:line="240" w:lineRule="auto"/>
+        <w:jc w:val="left"/>
+      </w:pPr>
+      <w:r>
+        <w:t>Eddy currents cause power loss and magnet reconstruction</w:t>
+      </w:r>
+    </w:p>
+    <w:p>
+      <w:pPr>
+        <w:spacing w:line="240" w:lineRule="auto"/>
+        <w:jc w:val="left"/>
+      </w:pPr>
+    </w:p>
+    <w:p>
+      <w:pPr>
+        <w:spacing w:line="240" w:lineRule="auto"/>
+        <w:jc w:val="left"/>
+      </w:pPr>
+      <w:r>
+        <w:t>The current ripple can also cause audio noise (which is to be eliminated)</w:t>
+      </w:r>
+    </w:p>
+    <w:p>
+      <w:pPr>
+        <w:spacing w:line="240" w:lineRule="auto"/>
+        <w:jc w:val="left"/>
+      </w:pPr>
       <w:r>
         <w:br w:type="page"/>
       </w:r>
-      <w:bookmarkStart w:id="17" w:name="_GoBack"/>
-      <w:bookmarkEnd w:id="17"/>
     </w:p>
     <w:p>
       <w:pPr>
@@ -2635,6 +2737,75 @@
       <w:r>
         <w:lastRenderedPageBreak/>
         <w:t>Proposed Method</w:t>
+      </w:r>
+    </w:p>
+    <w:p>
+      <w:pPr>
+        <w:pStyle w:val="Heading2"/>
+      </w:pPr>
+      <w:r>
+        <w:t>Software</w:t>
+      </w:r>
+    </w:p>
+    <w:p>
+      <w:r>
+        <w:t xml:space="preserve">This project to initially use Simulink and MATLAB developed by </w:t>
+      </w:r>
+      <w:proofErr w:type="spellStart"/>
+      <w:r>
+        <w:t>Mathworks</w:t>
+      </w:r>
+      <w:proofErr w:type="spellEnd"/>
+      <w:r>
+        <w:t xml:space="preserve"> to develop a control system to incorporate an encoder.</w:t>
+      </w:r>
+    </w:p>
+    <w:p>
+      <w:pPr>
+        <w:spacing w:line="240" w:lineRule="auto"/>
+        <w:jc w:val="left"/>
+      </w:pPr>
+    </w:p>
+    <w:p>
+      <w:pPr>
+        <w:pStyle w:val="Heading2"/>
+      </w:pPr>
+      <w:r>
+        <w:t>Hardware</w:t>
+      </w:r>
+    </w:p>
+    <w:p>
+      <w:r>
+        <w:t>AS5600 magnetic encoder</w:t>
+      </w:r>
+    </w:p>
+    <w:p>
+      <w:r>
+        <w:t>TMC2100 stepper motor driver</w:t>
+      </w:r>
+    </w:p>
+    <w:p>
+      <w:r>
+        <w:t>Arduino Uno board</w:t>
+      </w:r>
+    </w:p>
+    <w:p>
+      <w:r>
+        <w:t>Teensy 3.6 board</w:t>
+      </w:r>
+    </w:p>
+    <w:p>
+      <w:pPr>
+        <w:spacing w:line="240" w:lineRule="auto"/>
+        <w:jc w:val="left"/>
+      </w:pPr>
+    </w:p>
+    <w:p>
+      <w:pPr>
+        <w:pStyle w:val="Heading2"/>
+      </w:pPr>
+      <w:r>
+        <w:t>Algorithms</w:t>
       </w:r>
     </w:p>
     <w:p>
@@ -2933,12 +3104,12 @@
     <w:pPr>
       <w:pStyle w:val="Header"/>
     </w:pPr>
-    <w:bookmarkStart w:id="12" w:name="_Toc518744837"/>
-    <w:bookmarkStart w:id="13" w:name="_Toc518744971"/>
-    <w:bookmarkStart w:id="14" w:name="_Toc518913042"/>
-    <w:bookmarkEnd w:id="12"/>
+    <w:bookmarkStart w:id="13" w:name="_Toc518744837"/>
+    <w:bookmarkStart w:id="14" w:name="_Toc518744971"/>
+    <w:bookmarkStart w:id="15" w:name="_Toc518913042"/>
     <w:bookmarkEnd w:id="13"/>
     <w:bookmarkEnd w:id="14"/>
+    <w:bookmarkEnd w:id="15"/>
   </w:p>
 </w:hdr>
 </file>
@@ -3210,7 +3381,7 @@
   <w:abstractNum w:abstractNumId="2" w15:restartNumberingAfterBreak="0">
     <w:nsid w:val="5BD07AE2"/>
     <w:multiLevelType w:val="multilevel"/>
-    <w:tmpl w:val="88EA0A22"/>
+    <w:tmpl w:val="426EEC86"/>
     <w:lvl w:ilvl="0">
       <w:start w:val="1"/>
       <w:numFmt w:val="decimal"/>
@@ -3222,7 +3393,7 @@
         <w:ind w:left="360" w:hanging="360"/>
       </w:pPr>
       <w:rPr>
-        <w:rFonts w:ascii="Times New Roman" w:hAnsi="Times New Roman" w:cs="Times New Roman"/>
+        <w:rFonts w:ascii="Times New Roman" w:hAnsi="Times New Roman" w:cs="Times New Roman" w:hint="default"/>
         <w:b w:val="0"/>
         <w:bCs w:val="0"/>
         <w:i w:val="0"/>
@@ -3525,6 +3696,36 @@
   </w:num>
   <w:num w:numId="4">
     <w:abstractNumId w:val="0"/>
+  </w:num>
+  <w:num w:numId="5">
+    <w:abstractNumId w:val="2"/>
+    <w:lvlOverride w:ilvl="0">
+      <w:startOverride w:val="1"/>
+    </w:lvlOverride>
+    <w:lvlOverride w:ilvl="1">
+      <w:startOverride w:val="1"/>
+    </w:lvlOverride>
+    <w:lvlOverride w:ilvl="2">
+      <w:startOverride w:val="1"/>
+    </w:lvlOverride>
+    <w:lvlOverride w:ilvl="3">
+      <w:startOverride w:val="1"/>
+    </w:lvlOverride>
+    <w:lvlOverride w:ilvl="4">
+      <w:startOverride w:val="1"/>
+    </w:lvlOverride>
+    <w:lvlOverride w:ilvl="5">
+      <w:startOverride w:val="1"/>
+    </w:lvlOverride>
+    <w:lvlOverride w:ilvl="6">
+      <w:startOverride w:val="1"/>
+    </w:lvlOverride>
+    <w:lvlOverride w:ilvl="7">
+      <w:startOverride w:val="1"/>
+    </w:lvlOverride>
+    <w:lvlOverride w:ilvl="8">
+      <w:startOverride w:val="1"/>
+    </w:lvlOverride>
   </w:num>
   <w:numIdMacAtCleanup w:val="4"/>
 </w:numbering>
@@ -5047,7 +5248,7 @@
 </file>
 
 <file path=customXml/itemProps1.xml><?xml version="1.0" encoding="utf-8"?>
-<ds:datastoreItem xmlns:ds="http://schemas.openxmlformats.org/officeDocument/2006/customXml" ds:itemID="{8BFC7D99-56C5-49C6-8EF3-1374755DEEB1}">
+<ds:datastoreItem xmlns:ds="http://schemas.openxmlformats.org/officeDocument/2006/customXml" ds:itemID="{F303625F-D315-489B-B4DA-4217F6D43866}">
   <ds:schemaRefs>
     <ds:schemaRef ds:uri="http://schemas.openxmlformats.org/officeDocument/2006/bibliography"/>
   </ds:schemaRefs>

</xml_diff>